<commit_message>
Added Admin Mgr, Test Client, proxy and Something Mgr and proxy.  Cleaned up solution for Blog 2 release.
</commit_message>
<xml_diff>
--- a/SetupInstructions-WcfNetMsgBindingInAzureOnPremv0.1.docx
+++ b/SetupInstructions-WcfNetMsgBindingInAzureOnPremv0.1.docx
@@ -5,24 +5,30 @@
     <w:p>
       <w:pPr>
         <w:pStyle w:val="Title"/>
-      </w:pPr>
-      <w:r>
-        <w:t xml:space="preserve">Software Setup Instructions –“WCF </w:t>
-      </w:r>
-      <w:proofErr w:type="spellStart"/>
-      <w:r>
-        <w:t>NetMessagingBinding</w:t>
-      </w:r>
-      <w:proofErr w:type="spellEnd"/>
-      <w:r>
-        <w:t>:  In Azure Cloud and On-</w:t>
-      </w:r>
-      <w:proofErr w:type="spellStart"/>
-      <w:r>
-        <w:t>Prem</w:t>
-      </w:r>
-      <w:proofErr w:type="spellEnd"/>
-      <w:r>
+        <w:rPr>
+          <w:sz w:val="52"/>
+          <w:szCs w:val="52"/>
+        </w:rPr>
+      </w:pPr>
+      <w:r>
+        <w:rPr>
+          <w:sz w:val="52"/>
+          <w:szCs w:val="52"/>
+        </w:rPr>
+        <w:t>Software Setup Instructions –“WCF</w:t>
+      </w:r>
+      <w:r>
+        <w:rPr>
+          <w:sz w:val="52"/>
+          <w:szCs w:val="52"/>
+        </w:rPr>
+        <w:t>NQueueSMEx2 – A System of Collaborating Microservices</w:t>
+      </w:r>
+      <w:r>
+        <w:rPr>
+          <w:sz w:val="52"/>
+          <w:szCs w:val="52"/>
+        </w:rPr>
         <w:t>” Blog Example Code</w:t>
       </w:r>
     </w:p>
@@ -132,51 +138,16 @@
               <w:jc w:val="center"/>
             </w:pPr>
             <w:r>
-              <w:t>5/7/2015</w:t>
+              <w:t>6</w:t>
             </w:r>
-          </w:p>
-        </w:tc>
-        <w:tc>
-          <w:tcPr>
-            <w:tcW w:w="3672" w:type="dxa"/>
-          </w:tcPr>
-          <w:p>
-            <w:pPr>
-              <w:pStyle w:val="NoSpacing"/>
-              <w:jc w:val="center"/>
-            </w:pPr>
             <w:r>
-              <w:t>George Stevens</w:t>
+              <w:t>/</w:t>
             </w:r>
-          </w:p>
-        </w:tc>
-      </w:tr>
-      <w:tr>
-        <w:tc>
-          <w:tcPr>
-            <w:tcW w:w="3672" w:type="dxa"/>
-          </w:tcPr>
-          <w:p>
-            <w:pPr>
-              <w:pStyle w:val="NoSpacing"/>
-              <w:jc w:val="center"/>
-            </w:pPr>
             <w:r>
-              <w:t>0.2</w:t>
+              <w:t>11</w:t>
             </w:r>
-          </w:p>
-        </w:tc>
-        <w:tc>
-          <w:tcPr>
-            <w:tcW w:w="3672" w:type="dxa"/>
-          </w:tcPr>
-          <w:p>
-            <w:pPr>
-              <w:pStyle w:val="NoSpacing"/>
-              <w:jc w:val="center"/>
-            </w:pPr>
             <w:r>
-              <w:t>5/10/15</w:t>
+              <w:t>/2015</w:t>
             </w:r>
           </w:p>
         </w:tc>
@@ -265,6 +236,41 @@
           </w:p>
         </w:tc>
       </w:tr>
+      <w:tr>
+        <w:tc>
+          <w:tcPr>
+            <w:tcW w:w="3672" w:type="dxa"/>
+          </w:tcPr>
+          <w:p>
+            <w:pPr>
+              <w:pStyle w:val="NoSpacing"/>
+              <w:jc w:val="center"/>
+            </w:pPr>
+          </w:p>
+        </w:tc>
+        <w:tc>
+          <w:tcPr>
+            <w:tcW w:w="3672" w:type="dxa"/>
+          </w:tcPr>
+          <w:p>
+            <w:pPr>
+              <w:pStyle w:val="NoSpacing"/>
+              <w:jc w:val="center"/>
+            </w:pPr>
+          </w:p>
+        </w:tc>
+        <w:tc>
+          <w:tcPr>
+            <w:tcW w:w="3672" w:type="dxa"/>
+          </w:tcPr>
+          <w:p>
+            <w:pPr>
+              <w:pStyle w:val="NoSpacing"/>
+              <w:jc w:val="center"/>
+            </w:pPr>
+          </w:p>
+        </w:tc>
+      </w:tr>
     </w:tbl>
     <w:p>
       <w:pPr>
@@ -286,11 +292,9 @@
       <w:r>
         <w:t xml:space="preserve">This document explains how to setup the </w:t>
       </w:r>
-      <w:proofErr w:type="spellStart"/>
-      <w:r>
-        <w:t>WcfNQueueSMEx</w:t>
-      </w:r>
-      <w:proofErr w:type="spellEnd"/>
+      <w:r>
+        <w:t>WcfNQueueSMEx2</w:t>
+      </w:r>
       <w:r>
         <w:t xml:space="preserve"> </w:t>
       </w:r>
@@ -304,18 +308,13 @@
         <w:t>which</w:t>
       </w:r>
       <w:r>
-        <w:t xml:space="preserve"> demonstrates the WCF </w:t>
-      </w:r>
-      <w:proofErr w:type="spellStart"/>
-      <w:r>
-        <w:t>NetMessagingBinding</w:t>
-      </w:r>
-      <w:proofErr w:type="spellEnd"/>
-      <w:r>
-        <w:t xml:space="preserve"> for a WCF service that can be</w:t>
-      </w:r>
-      <w:r>
-        <w:t xml:space="preserve"> hosted in both Azure and on-premises.  You need Visual Studio 2013 or later, a connection to the internet, and an Azure account. </w:t>
+        <w:t xml:space="preserve"> demonstrates </w:t>
+      </w:r>
+      <w:r>
+        <w:t>a system of collaborating microservices</w:t>
+      </w:r>
+      <w:r>
+        <w:t xml:space="preserve">.  You need Visual Studio 2013 or later, a connection to the internet, and an Azure account. </w:t>
       </w:r>
     </w:p>
     <w:p>
@@ -347,48 +346,28 @@
       <w:r>
         <w:t xml:space="preserve">The </w:t>
       </w:r>
-      <w:proofErr w:type="spellStart"/>
       <w:r>
         <w:rPr>
           <w:b/>
         </w:rPr>
-        <w:t>ServiceModelEx</w:t>
-      </w:r>
-      <w:proofErr w:type="spellEnd"/>
-      <w:r>
-        <w:rPr>
-          <w:b/>
-        </w:rPr>
-        <w:t xml:space="preserve"> Setup Phase</w:t>
+        <w:t>ServiceModelEx Setup Phase</w:t>
       </w:r>
       <w:r>
         <w:t xml:space="preserve"> -- Setup the </w:t>
       </w:r>
-      <w:proofErr w:type="spellStart"/>
-      <w:r>
-        <w:t>WcfNQueueSMEx</w:t>
-      </w:r>
-      <w:proofErr w:type="spellEnd"/>
-      <w:r>
-        <w:t xml:space="preserve"> solution to include </w:t>
-      </w:r>
-      <w:proofErr w:type="spellStart"/>
-      <w:r>
-        <w:t>ServiceModelEx</w:t>
-      </w:r>
-      <w:proofErr w:type="spellEnd"/>
-      <w:r>
-        <w:t xml:space="preserve">, which you’ll have to download from </w:t>
+      <w:r>
+        <w:t>WcfNQueueSMEx2</w:t>
+      </w:r>
+      <w:r>
+        <w:t xml:space="preserve"> solution to include ServiceModelEx, which you’ll have to download from </w:t>
       </w:r>
       <w:hyperlink r:id="rId8" w:history="1">
-        <w:proofErr w:type="spellStart"/>
         <w:r>
           <w:rPr>
             <w:rStyle w:val="Hyperlink"/>
           </w:rPr>
           <w:t>IDesign</w:t>
         </w:r>
-        <w:proofErr w:type="spellEnd"/>
       </w:hyperlink>
       <w:r>
         <w:t xml:space="preserve"> via the link below</w:t>
@@ -426,11 +405,9 @@
       <w:r>
         <w:t xml:space="preserve"> -- Setup the </w:t>
       </w:r>
-      <w:proofErr w:type="spellStart"/>
-      <w:r>
-        <w:t>WcfNQueueSMEx</w:t>
-      </w:r>
-      <w:proofErr w:type="spellEnd"/>
+      <w:r>
+        <w:t>WcfNQueueSMEx2</w:t>
+      </w:r>
       <w:r>
         <w:t xml:space="preserve"> solution for Azure, including creating the Azure items you’ll need if they do not already exist.</w:t>
       </w:r>
@@ -447,11 +424,9 @@
       <w:r>
         <w:t xml:space="preserve">From this point onward I assume that you have downloaded the </w:t>
       </w:r>
-      <w:proofErr w:type="spellStart"/>
-      <w:r>
-        <w:t>WcfNQueueSMEx</w:t>
-      </w:r>
-      <w:proofErr w:type="spellEnd"/>
+      <w:r>
+        <w:t>WcfNQueueSMEx2</w:t>
+      </w:r>
       <w:r>
         <w:t xml:space="preserve"> solution</w:t>
       </w:r>
@@ -484,8 +459,6 @@
           <w:highlight w:val="white"/>
         </w:rPr>
       </w:pPr>
-      <w:bookmarkStart w:id="0" w:name="_GoBack"/>
-      <w:bookmarkEnd w:id="0"/>
       <w:r>
         <w:rPr>
           <w:rFonts w:cs="Consolas"/>
@@ -555,21 +528,12 @@
           <w:highlight w:val="white"/>
         </w:rPr>
       </w:pPr>
-      <w:proofErr w:type="gramStart"/>
       <w:r>
         <w:rPr>
           <w:rFonts w:cs="Consolas"/>
           <w:highlight w:val="white"/>
         </w:rPr>
-        <w:t>you</w:t>
-      </w:r>
-      <w:proofErr w:type="gramEnd"/>
-      <w:r>
-        <w:rPr>
-          <w:rFonts w:cs="Consolas"/>
-          <w:highlight w:val="white"/>
-        </w:rPr>
-        <w:t xml:space="preserve"> may not use this file except in compliance with the License.</w:t>
+        <w:t>you may not use this file except in compliance with the License.</w:t>
       </w:r>
     </w:p>
     <w:p>
@@ -664,21 +628,12 @@
           <w:highlight w:val="white"/>
         </w:rPr>
       </w:pPr>
-      <w:proofErr w:type="gramStart"/>
       <w:r>
         <w:rPr>
           <w:rFonts w:cs="Consolas"/>
           <w:highlight w:val="white"/>
         </w:rPr>
-        <w:t>distributed</w:t>
-      </w:r>
-      <w:proofErr w:type="gramEnd"/>
-      <w:r>
-        <w:rPr>
-          <w:rFonts w:cs="Consolas"/>
-          <w:highlight w:val="white"/>
-        </w:rPr>
-        <w:t xml:space="preserve"> under the License is distributed on an "AS IS" BASIS,</w:t>
+        <w:t>distributed under the License is distributed on an "AS IS" BASIS,</w:t>
       </w:r>
     </w:p>
     <w:p>
@@ -697,23 +652,7 @@
           <w:rFonts w:cs="Consolas"/>
           <w:highlight w:val="white"/>
         </w:rPr>
-        <w:t xml:space="preserve">WITHOUT WARRANTIES OR CONDITIONS OF ANY KIND, either </w:t>
-      </w:r>
-      <w:proofErr w:type="gramStart"/>
-      <w:r>
-        <w:rPr>
-          <w:rFonts w:cs="Consolas"/>
-          <w:highlight w:val="white"/>
-        </w:rPr>
-        <w:t>express</w:t>
-      </w:r>
-      <w:proofErr w:type="gramEnd"/>
-      <w:r>
-        <w:rPr>
-          <w:rFonts w:cs="Consolas"/>
-          <w:highlight w:val="white"/>
-        </w:rPr>
-        <w:t xml:space="preserve"> or implied.</w:t>
+        <w:t>WITHOUT WARRANTIES OR CONDITIONS OF ANY KIND, either express or implied.</w:t>
       </w:r>
     </w:p>
     <w:p>
@@ -744,21 +683,12 @@
           <w:szCs w:val="32"/>
         </w:rPr>
       </w:pPr>
-      <w:proofErr w:type="gramStart"/>
       <w:r>
         <w:rPr>
           <w:rFonts w:cs="Consolas"/>
           <w:highlight w:val="white"/>
         </w:rPr>
-        <w:t>limitations</w:t>
-      </w:r>
-      <w:proofErr w:type="gramEnd"/>
-      <w:r>
-        <w:rPr>
-          <w:rFonts w:cs="Consolas"/>
-          <w:highlight w:val="white"/>
-        </w:rPr>
-        <w:t xml:space="preserve"> under the License.</w:t>
+        <w:t>limitations under the License.</w:t>
       </w:r>
       <w:r>
         <w:br w:type="page"/>
@@ -770,15 +700,7 @@
       </w:pPr>
       <w:r>
         <w:lastRenderedPageBreak/>
-        <w:t xml:space="preserve">The </w:t>
-      </w:r>
-      <w:proofErr w:type="spellStart"/>
-      <w:r>
-        <w:t>ServiceModelEx</w:t>
-      </w:r>
-      <w:proofErr w:type="spellEnd"/>
-      <w:r>
-        <w:t xml:space="preserve"> Setup </w:t>
+        <w:t xml:space="preserve">The ServiceModelEx Setup </w:t>
       </w:r>
       <w:r>
         <w:t>Phase</w:t>
@@ -796,69 +718,25 @@
       <w:pPr>
         <w:pStyle w:val="NoSpacing"/>
       </w:pPr>
-      <w:proofErr w:type="spellStart"/>
-      <w:r>
-        <w:t>WcfNQueueSMEx</w:t>
-      </w:r>
-      <w:proofErr w:type="spellEnd"/>
-      <w:r>
-        <w:t xml:space="preserve"> solution has several “using </w:t>
-      </w:r>
-      <w:proofErr w:type="spellStart"/>
-      <w:r>
-        <w:t>ServiceModelEx</w:t>
-      </w:r>
-      <w:proofErr w:type="spellEnd"/>
-      <w:r>
-        <w:t xml:space="preserve">” statements in the code that require the projects containing these statements have a reference to the </w:t>
-      </w:r>
-      <w:proofErr w:type="spellStart"/>
-      <w:r>
-        <w:t>ServiceModelEx</w:t>
-      </w:r>
-      <w:proofErr w:type="spellEnd"/>
-      <w:r>
-        <w:t xml:space="preserve"> </w:t>
-      </w:r>
-      <w:proofErr w:type="spellStart"/>
-      <w:r>
-        <w:t>dll</w:t>
-      </w:r>
-      <w:proofErr w:type="spellEnd"/>
-      <w:r>
-        <w:t xml:space="preserve">.  </w:t>
+      <w:r>
+        <w:t>WcfNQueueSMEx2</w:t>
+      </w:r>
+      <w:r>
+        <w:t xml:space="preserve"> solution has several “using ServiceModelEx” statements in the code that require the projects containing these statements have a reference to the ServiceModelEx dll.  </w:t>
       </w:r>
       <w:r>
         <w:t>Due to copyright restrictions</w:t>
       </w:r>
       <w:r>
-        <w:t xml:space="preserve"> on republishing, please download the </w:t>
-      </w:r>
-      <w:proofErr w:type="spellStart"/>
-      <w:r>
-        <w:t>ServiceModelEx</w:t>
-      </w:r>
-      <w:proofErr w:type="spellEnd"/>
-      <w:r>
-        <w:t xml:space="preserve"> source and </w:t>
-      </w:r>
-      <w:proofErr w:type="spellStart"/>
-      <w:r>
-        <w:t>dll</w:t>
-      </w:r>
-      <w:proofErr w:type="spellEnd"/>
-      <w:r>
-        <w:t xml:space="preserve"> from the </w:t>
+        <w:t xml:space="preserve"> on republishing, please download the ServiceModelEx source and dll from the </w:t>
       </w:r>
       <w:hyperlink r:id="rId9" w:history="1">
-        <w:proofErr w:type="spellStart"/>
         <w:r>
           <w:rPr>
             <w:rStyle w:val="Hyperlink"/>
           </w:rPr>
           <w:t>IDesign</w:t>
         </w:r>
-        <w:proofErr w:type="spellEnd"/>
       </w:hyperlink>
       <w:r>
         <w:t xml:space="preserve"> site, and make sure to read the usage license and agree with it</w:t>
@@ -870,15 +748,7 @@
         <w:t xml:space="preserve">Here is how to </w:t>
       </w:r>
       <w:r>
-        <w:t xml:space="preserve">download </w:t>
-      </w:r>
-      <w:proofErr w:type="spellStart"/>
-      <w:r>
-        <w:t>ServiceModelEx</w:t>
-      </w:r>
-      <w:proofErr w:type="spellEnd"/>
-      <w:r>
-        <w:t xml:space="preserve"> and </w:t>
+        <w:t xml:space="preserve">download ServiceModelEx and </w:t>
       </w:r>
       <w:r>
         <w:t xml:space="preserve">then manually </w:t>
@@ -886,11 +756,9 @@
       <w:r>
         <w:t xml:space="preserve">add it to the </w:t>
       </w:r>
-      <w:proofErr w:type="spellStart"/>
-      <w:r>
-        <w:t>WcfNQueueSMEx</w:t>
-      </w:r>
-      <w:proofErr w:type="spellEnd"/>
+      <w:r>
+        <w:t>WcfNQueueSMEx2</w:t>
+      </w:r>
       <w:r>
         <w:t xml:space="preserve"> solution</w:t>
       </w:r>
@@ -918,15 +786,7 @@
         <w:t>Download</w:t>
       </w:r>
       <w:r>
-        <w:t xml:space="preserve"> </w:t>
-      </w:r>
-      <w:proofErr w:type="spellStart"/>
-      <w:r>
-        <w:t>ServiceModelEx</w:t>
-      </w:r>
-      <w:proofErr w:type="spellEnd"/>
-      <w:r>
-        <w:t xml:space="preserve"> source from this link</w:t>
+        <w:t xml:space="preserve"> ServiceModelEx source from this link</w:t>
       </w:r>
       <w:r>
         <w:t xml:space="preserve">: </w:t>
@@ -973,34 +833,10 @@
         <w:t xml:space="preserve"> the downloaded file </w:t>
       </w:r>
       <w:r>
-        <w:t xml:space="preserve">into a temporary directory.  Notice that in the unzipped top level directory there are several </w:t>
-      </w:r>
-      <w:proofErr w:type="spellStart"/>
-      <w:r>
-        <w:t>ServiceModelEx</w:t>
-      </w:r>
-      <w:proofErr w:type="spellEnd"/>
-      <w:r>
-        <w:t xml:space="preserve"> subdirectories. The one you want is named “</w:t>
-      </w:r>
-      <w:proofErr w:type="spellStart"/>
-      <w:r>
-        <w:t>ServiceModelEx</w:t>
-      </w:r>
-      <w:proofErr w:type="spellEnd"/>
-      <w:r>
-        <w:t>” with no suffixes.</w:t>
-      </w:r>
-      <w:r>
-        <w:t xml:space="preserve">  Disregard the other </w:t>
-      </w:r>
-      <w:proofErr w:type="spellStart"/>
-      <w:r>
-        <w:t>ServiceModelEx</w:t>
-      </w:r>
-      <w:proofErr w:type="spellEnd"/>
-      <w:r>
-        <w:t xml:space="preserve"> directories having suffixes</w:t>
+        <w:t>into a temporary directory.  Notice that in the unzipped top level directory there are several ServiceModelEx subdirectories. The one you want is named “ServiceModelEx” with no suffixes.</w:t>
+      </w:r>
+      <w:r>
+        <w:t xml:space="preserve">  Disregard the other ServiceModelEx directories having suffixes</w:t>
       </w:r>
       <w:r>
         <w:t xml:space="preserve"> for the purposes of this example.</w:t>
@@ -1020,7 +856,10 @@
         </w:numPr>
       </w:pPr>
       <w:r>
-        <w:t xml:space="preserve">Copy the above </w:t>
+        <w:t>In Windows Explorer, c</w:t>
+      </w:r>
+      <w:r>
+        <w:t xml:space="preserve">opy the above </w:t>
       </w:r>
       <w:r>
         <w:t>non</w:t>
@@ -1031,13 +870,8 @@
       <w:r>
         <w:t xml:space="preserve">suffixed </w:t>
       </w:r>
-      <w:proofErr w:type="spellStart"/>
-      <w:r>
-        <w:t>ServiceModelEx</w:t>
-      </w:r>
-      <w:proofErr w:type="spellEnd"/>
-      <w:r>
-        <w:t xml:space="preserve"> subdirectory </w:t>
+      <w:r>
+        <w:t xml:space="preserve">ServiceModelEx subdirectory </w:t>
       </w:r>
       <w:r>
         <w:t xml:space="preserve">into </w:t>
@@ -1045,41 +879,24 @@
       <w:r>
         <w:t xml:space="preserve">the </w:t>
       </w:r>
-      <w:proofErr w:type="spellStart"/>
-      <w:r>
-        <w:t>WcfNQueueSMEx</w:t>
-      </w:r>
-      <w:proofErr w:type="spellEnd"/>
-      <w:r>
-        <w:t xml:space="preserve"> top level </w:t>
-      </w:r>
-      <w:proofErr w:type="spellStart"/>
-      <w:r>
-        <w:t>WcfNQueueSMEx</w:t>
-      </w:r>
-      <w:proofErr w:type="spellEnd"/>
-      <w:r>
-        <w:t xml:space="preserve"> </w:t>
-      </w:r>
-      <w:r>
-        <w:t>solution directory</w:t>
-      </w:r>
-      <w:r>
-        <w:t xml:space="preserve"> so that the top level solution directory has a subdirectory called </w:t>
-      </w:r>
-      <w:proofErr w:type="spellStart"/>
-      <w:r>
-        <w:t>ServiceModelEx</w:t>
-      </w:r>
-      <w:proofErr w:type="spellEnd"/>
-      <w:r>
-        <w:t xml:space="preserve">, in addition to the other directories for projects in </w:t>
-      </w:r>
-      <w:proofErr w:type="spellStart"/>
-      <w:r>
-        <w:t>WcfNQueueSMEx</w:t>
-      </w:r>
-      <w:proofErr w:type="spellEnd"/>
+      <w:r>
+        <w:t>WcfNQueueSMEx2</w:t>
+      </w:r>
+      <w:r>
+        <w:t xml:space="preserve"> top level directory</w:t>
+      </w:r>
+      <w:r>
+        <w:t xml:space="preserve"> so </w:t>
+      </w:r>
+      <w:r>
+        <w:t xml:space="preserve">it </w:t>
+      </w:r>
+      <w:r>
+        <w:t xml:space="preserve">has a subdirectory called ServiceModelEx, in addition to the other directories for projects in </w:t>
+      </w:r>
+      <w:r>
+        <w:t>WcfNQueueSMEx2</w:t>
+      </w:r>
       <w:r>
         <w:t xml:space="preserve">. </w:t>
       </w:r>
@@ -1102,52 +919,31 @@
         </w:numPr>
       </w:pPr>
       <w:r>
+        <w:t xml:space="preserve">Open the WcfNQueueSMEx2 solution in Visual Studio and </w:t>
+      </w:r>
+      <w:r>
         <w:rPr>
           <w:b/>
         </w:rPr>
-        <w:t>A</w:t>
+        <w:t>a</w:t>
       </w:r>
       <w:r>
         <w:rPr>
           <w:b/>
         </w:rPr>
-        <w:t xml:space="preserve">dd the </w:t>
-      </w:r>
-      <w:proofErr w:type="spellStart"/>
+        <w:t xml:space="preserve">dd the ServiceModelEx </w:t>
+      </w:r>
       <w:r>
         <w:rPr>
           <w:b/>
         </w:rPr>
-        <w:t>ServiceModelEx</w:t>
-      </w:r>
-      <w:proofErr w:type="spellEnd"/>
+        <w:t>project</w:t>
+      </w:r>
       <w:r>
         <w:rPr>
           <w:b/>
         </w:rPr>
-        <w:t xml:space="preserve"> project</w:t>
-      </w:r>
-      <w:r>
-        <w:t xml:space="preserve"> (in the </w:t>
-      </w:r>
-      <w:proofErr w:type="spellStart"/>
-      <w:r>
-        <w:t>ServiceModelEx</w:t>
-      </w:r>
-      <w:proofErr w:type="spellEnd"/>
-      <w:r>
-        <w:t xml:space="preserve"> directory)</w:t>
-      </w:r>
-      <w:r>
-        <w:t xml:space="preserve"> to the </w:t>
-      </w:r>
-      <w:proofErr w:type="spellStart"/>
-      <w:r>
-        <w:t>WcfNQueueSMEx</w:t>
-      </w:r>
-      <w:proofErr w:type="spellEnd"/>
-      <w:r>
-        <w:t xml:space="preserve"> solution</w:t>
+        <w:t xml:space="preserve"> to the ServiceModelEx solution folder</w:t>
       </w:r>
       <w:r>
         <w:t>.</w:t>
@@ -1162,15 +958,22 @@
         </w:numPr>
       </w:pPr>
       <w:r>
-        <w:t xml:space="preserve">Right click </w:t>
-      </w:r>
-      <w:proofErr w:type="spellStart"/>
-      <w:r>
-        <w:t>WcfNQueueSMEx</w:t>
-      </w:r>
-      <w:proofErr w:type="spellEnd"/>
-      <w:r>
-        <w:t xml:space="preserve"> solution.</w:t>
+        <w:t>In Visual Studio</w:t>
+      </w:r>
+      <w:r>
+        <w:t>, r</w:t>
+      </w:r>
+      <w:r>
+        <w:t xml:space="preserve">ight click </w:t>
+      </w:r>
+      <w:r>
+        <w:t>the ServiceModelEx</w:t>
+      </w:r>
+      <w:r>
+        <w:t xml:space="preserve"> solution</w:t>
+      </w:r>
+      <w:r>
+        <w:t xml:space="preserve"> folder</w:t>
       </w:r>
     </w:p>
     <w:p>
@@ -1194,7 +997,19 @@
         </w:numPr>
       </w:pPr>
       <w:r>
-        <w:t>Existing Project.</w:t>
+        <w:t>Existing Project</w:t>
+      </w:r>
+    </w:p>
+    <w:p>
+      <w:pPr>
+        <w:pStyle w:val="NoSpacing"/>
+        <w:numPr>
+          <w:ilvl w:val="1"/>
+          <w:numId w:val="29"/>
+        </w:numPr>
+      </w:pPr>
+      <w:r>
+        <w:t>Then select the ServiceModelEx directory from the list of directories in the solution, and navigate to the ServiceModelEx.csproj file and select it to add.</w:t>
       </w:r>
     </w:p>
     <w:p>
@@ -1224,21 +1039,19 @@
         <w:t>uild</w:t>
       </w:r>
       <w:r>
-        <w:t xml:space="preserve"> the </w:t>
-      </w:r>
-      <w:proofErr w:type="spellStart"/>
-      <w:r>
-        <w:t>ServiceModelEx</w:t>
-      </w:r>
-      <w:proofErr w:type="spellEnd"/>
-      <w:r>
-        <w:t xml:space="preserve"> project.</w:t>
+        <w:t xml:space="preserve"> the ServiceModelEx project.</w:t>
       </w:r>
       <w:r>
         <w:t xml:space="preserve"> </w:t>
       </w:r>
       <w:r>
-        <w:t>You will get lots of errors, like ServiceBus.dll missing.</w:t>
+        <w:t xml:space="preserve">You </w:t>
+      </w:r>
+      <w:r>
+        <w:t xml:space="preserve">may </w:t>
+      </w:r>
+      <w:r>
+        <w:t>get lots of errors, like ServiceBus.dll missing.</w:t>
       </w:r>
     </w:p>
     <w:p>
@@ -1259,16 +1072,8 @@
         <w:rPr>
           <w:b/>
         </w:rPr>
-        <w:t xml:space="preserve">Update via </w:t>
-      </w:r>
-      <w:proofErr w:type="spellStart"/>
-      <w:r>
-        <w:rPr>
-          <w:b/>
-        </w:rPr>
-        <w:t>Nuget</w:t>
-      </w:r>
-      <w:proofErr w:type="spellEnd"/>
+        <w:t>Update via Nuget</w:t>
+      </w:r>
       <w:r>
         <w:t xml:space="preserve"> – The </w:t>
       </w:r>
@@ -1276,43 +1081,22 @@
         <w:t xml:space="preserve">proper </w:t>
       </w:r>
       <w:r>
-        <w:t xml:space="preserve">Microsoft </w:t>
-      </w:r>
-      <w:proofErr w:type="spellStart"/>
-      <w:r>
-        <w:t>ServiceBus</w:t>
-      </w:r>
-      <w:proofErr w:type="spellEnd"/>
+        <w:t xml:space="preserve">Microsoft ServiceBus dll </w:t>
+      </w:r>
+      <w:r>
+        <w:t>needs to be obtained</w:t>
+      </w:r>
+      <w:r>
+        <w:t>.</w:t>
+      </w:r>
       <w:r>
         <w:t xml:space="preserve"> </w:t>
       </w:r>
-      <w:proofErr w:type="spellStart"/>
-      <w:r>
-        <w:t>dll</w:t>
-      </w:r>
-      <w:proofErr w:type="spellEnd"/>
-      <w:r>
-        <w:t xml:space="preserve"> </w:t>
-      </w:r>
-      <w:r>
-        <w:t>needs to be obtained</w:t>
-      </w:r>
-      <w:r>
-        <w:t>.</w:t>
-      </w:r>
-      <w:r>
-        <w:t xml:space="preserve"> </w:t>
-      </w:r>
-      <w:r>
-        <w:t xml:space="preserve">Note that you need to be connected to the internet so that </w:t>
-      </w:r>
-      <w:proofErr w:type="spellStart"/>
-      <w:r>
-        <w:t>NuGet</w:t>
-      </w:r>
-      <w:proofErr w:type="spellEnd"/>
-      <w:r>
-        <w:t xml:space="preserve"> will download the required packages.</w:t>
+      <w:r>
+        <w:t>Note that you need to be connected to the internet so that NuGet will download the required packages.</w:t>
+      </w:r>
+      <w:r>
+        <w:t xml:space="preserve">  </w:t>
       </w:r>
     </w:p>
     <w:p>
@@ -1326,21 +1110,11 @@
       <w:r>
         <w:t xml:space="preserve">Right click on the </w:t>
       </w:r>
-      <w:proofErr w:type="spellStart"/>
-      <w:r>
-        <w:t>WcfNQueueSMEx</w:t>
-      </w:r>
-      <w:proofErr w:type="spellEnd"/>
-      <w:r>
-        <w:t xml:space="preserve"> solution and select Manage </w:t>
-      </w:r>
-      <w:proofErr w:type="spellStart"/>
-      <w:r>
-        <w:t>Nuget</w:t>
-      </w:r>
-      <w:proofErr w:type="spellEnd"/>
-      <w:r>
-        <w:t xml:space="preserve"> Packages for solution.</w:t>
+      <w:r>
+        <w:t>WcfNQueueSMEx2</w:t>
+      </w:r>
+      <w:r>
+        <w:t xml:space="preserve"> solution and select Manage Nuget Packages for solution.</w:t>
       </w:r>
     </w:p>
     <w:p>
@@ -1376,26 +1150,10 @@
         </w:numPr>
       </w:pPr>
       <w:r>
-        <w:t xml:space="preserve">Make sure </w:t>
-      </w:r>
-      <w:proofErr w:type="spellStart"/>
-      <w:r>
-        <w:t>ServiceModelEx</w:t>
-      </w:r>
-      <w:proofErr w:type="spellEnd"/>
-      <w:r>
-        <w:t xml:space="preserve"> is checked.</w:t>
-      </w:r>
-      <w:r>
-        <w:t xml:space="preserve">  Then click on OK.  </w:t>
-      </w:r>
-      <w:proofErr w:type="spellStart"/>
-      <w:r>
-        <w:t>Nuget</w:t>
-      </w:r>
-      <w:proofErr w:type="spellEnd"/>
-      <w:r>
-        <w:t xml:space="preserve"> will install some packages.</w:t>
+        <w:t>Make sure ServiceModelEx is checked.</w:t>
+      </w:r>
+      <w:r>
+        <w:t xml:space="preserve">  Then click on OK.  Nuget will install some packages.</w:t>
       </w:r>
     </w:p>
     <w:p>
@@ -1431,15 +1189,7 @@
         <w:t>Build</w:t>
       </w:r>
       <w:r>
-        <w:t xml:space="preserve"> the </w:t>
-      </w:r>
-      <w:proofErr w:type="spellStart"/>
-      <w:r>
-        <w:t>ServiceModelEx</w:t>
-      </w:r>
-      <w:proofErr w:type="spellEnd"/>
-      <w:r>
-        <w:t xml:space="preserve"> project again.  </w:t>
+        <w:t xml:space="preserve"> the ServiceModelEx project again.  </w:t>
       </w:r>
       <w:r>
         <w:t>The build should have no errors now.</w:t>
@@ -1487,12 +1237,18 @@
         <w:rPr>
           <w:b/>
         </w:rPr>
-        <w:t>Make references to</w:t>
+        <w:t>Add</w:t>
       </w:r>
       <w:r>
         <w:rPr>
           <w:b/>
         </w:rPr>
+        <w:t xml:space="preserve"> references to</w:t>
+      </w:r>
+      <w:r>
+        <w:rPr>
+          <w:b/>
+        </w:rPr>
         <w:t xml:space="preserve"> ServiceModelEx</w:t>
       </w:r>
       <w:r>
@@ -1505,86 +1261,28 @@
         <w:t>.  F</w:t>
       </w:r>
       <w:r>
-        <w:t xml:space="preserve">or each of the following projects, </w:t>
+        <w:t xml:space="preserve">or each of the </w:t>
+      </w:r>
+      <w:r>
+        <w:t>projects having errors,</w:t>
+      </w:r>
+      <w:r>
+        <w:t xml:space="preserve"> </w:t>
       </w:r>
       <w:r>
         <w:t>add the</w:t>
       </w:r>
       <w:r>
-        <w:t xml:space="preserve"> </w:t>
-      </w:r>
-      <w:proofErr w:type="spellStart"/>
-      <w:r>
-        <w:t>ServiceModelEx</w:t>
-      </w:r>
-      <w:proofErr w:type="spellEnd"/>
-      <w:r>
-        <w:t xml:space="preserve"> reference.  </w:t>
-      </w:r>
-      <w:proofErr w:type="spellStart"/>
-      <w:r>
-        <w:t>ServiceModelEx</w:t>
-      </w:r>
-      <w:proofErr w:type="spellEnd"/>
-      <w:r>
-        <w:t xml:space="preserve"> is referenced in the following projects</w:t>
-      </w:r>
-      <w:r>
-        <w:t>:</w:t>
-      </w:r>
-    </w:p>
-    <w:p>
-      <w:pPr>
-        <w:pStyle w:val="NoSpacing"/>
-        <w:numPr>
-          <w:ilvl w:val="1"/>
-          <w:numId w:val="29"/>
-        </w:numPr>
-      </w:pPr>
-      <w:proofErr w:type="spellStart"/>
-      <w:r>
-        <w:t>DataIngestionCloudWorker</w:t>
-      </w:r>
-      <w:proofErr w:type="spellEnd"/>
-    </w:p>
-    <w:p>
-      <w:pPr>
-        <w:pStyle w:val="NoSpacing"/>
-        <w:numPr>
-          <w:ilvl w:val="1"/>
-          <w:numId w:val="29"/>
-        </w:numPr>
-      </w:pPr>
-      <w:proofErr w:type="spellStart"/>
-      <w:r>
-        <w:t>DataIngestionServiceHost</w:t>
-      </w:r>
-      <w:proofErr w:type="spellEnd"/>
-    </w:p>
-    <w:p>
-      <w:pPr>
-        <w:pStyle w:val="NoSpacing"/>
-        <w:numPr>
-          <w:ilvl w:val="1"/>
-          <w:numId w:val="29"/>
-        </w:numPr>
-      </w:pPr>
-      <w:proofErr w:type="spellStart"/>
-      <w:r>
-        <w:t>DataSourceSimulatorClien</w:t>
-      </w:r>
-      <w:proofErr w:type="spellEnd"/>
-    </w:p>
-    <w:p>
-      <w:pPr>
-        <w:pStyle w:val="NoSpacing"/>
-        <w:numPr>
-          <w:ilvl w:val="1"/>
-          <w:numId w:val="29"/>
-        </w:numPr>
-      </w:pPr>
-      <w:r>
-        <w:t>Shared</w:t>
+        <w:t xml:space="preserve"> ServiceModelEx reference.  ServiceModelEx</w:t>
+      </w:r>
+      <w:r>
+        <w:t xml:space="preserve"> is referenced in too many</w:t>
+      </w:r>
+      <w:r>
+        <w:t xml:space="preserve"> projects</w:t>
+      </w:r>
+      <w:r>
+        <w:t xml:space="preserve"> to list.  You’ll just have to work through the list of errors – Get a missing reference error.  Add the ServiceModelEx reference to that project.  Build, then repeat.</w:t>
       </w:r>
     </w:p>
     <w:p>
@@ -1605,7 +1303,13 @@
         <w:rPr>
           <w:b/>
         </w:rPr>
-        <w:t>Build</w:t>
+        <w:t>Finally b</w:t>
+      </w:r>
+      <w:r>
+        <w:rPr>
+          <w:b/>
+        </w:rPr>
+        <w:t>uild</w:t>
       </w:r>
       <w:r>
         <w:t xml:space="preserve"> the entire solution</w:t>
@@ -1630,18 +1334,16 @@
         <w:pStyle w:val="NoSpacing"/>
       </w:pPr>
       <w:r>
-        <w:t xml:space="preserve">Even though </w:t>
-      </w:r>
-      <w:proofErr w:type="spellStart"/>
-      <w:r>
-        <w:t>ServiceModelEx</w:t>
-      </w:r>
-      <w:proofErr w:type="spellEnd"/>
-      <w:r>
-        <w:t xml:space="preserve"> is present, the solution will not run yet since it is not setup for Azure.</w:t>
-      </w:r>
-      <w:r>
-        <w:t xml:space="preserve">  Since the solution uses the Azure Service Bus, it must be setup to interact with Azure.</w:t>
+        <w:t>Even though ServiceModelEx is present, the solution will not run yet since it is not setup for Azure.</w:t>
+      </w:r>
+      <w:r>
+        <w:t xml:space="preserve">  Since the solution uses the Azure Service Bus</w:t>
+      </w:r>
+      <w:r>
+        <w:t xml:space="preserve"> and Azure Storage</w:t>
+      </w:r>
+      <w:r>
+        <w:t>, it must be setup to interact with Azure.</w:t>
       </w:r>
     </w:p>
     <w:p>
@@ -1669,7 +1371,6 @@
         <w:pStyle w:val="Heading1"/>
       </w:pPr>
       <w:r>
-        <w:lastRenderedPageBreak/>
         <w:t>The Azure Setup Phase</w:t>
       </w:r>
     </w:p>
@@ -1700,11 +1401,9 @@
       <w:r>
         <w:t xml:space="preserve">you have to do to get the </w:t>
       </w:r>
-      <w:proofErr w:type="spellStart"/>
-      <w:r>
-        <w:t>WcfNQueueSMEx</w:t>
-      </w:r>
-      <w:proofErr w:type="spellEnd"/>
+      <w:r>
+        <w:t>WcfNQueueSMEx2</w:t>
+      </w:r>
       <w:r>
         <w:t xml:space="preserve"> </w:t>
       </w:r>
@@ -1712,6 +1411,9 @@
         <w:t>solution configured so it can use an Azure Service Bus Queue</w:t>
       </w:r>
       <w:r>
+        <w:t xml:space="preserve"> and Azure Storage</w:t>
+      </w:r>
+      <w:r>
         <w:t>.  The details of each step are presented subsequently.</w:t>
       </w:r>
     </w:p>
@@ -1727,11 +1429,9 @@
       <w:r>
         <w:t xml:space="preserve">In summary, </w:t>
       </w:r>
-      <w:proofErr w:type="spellStart"/>
-      <w:r>
-        <w:t>WcfNQueueSMEx</w:t>
-      </w:r>
-      <w:proofErr w:type="spellEnd"/>
+      <w:r>
+        <w:t>WcfNQueueSMEx2</w:t>
+      </w:r>
       <w:r>
         <w:t xml:space="preserve"> requires:</w:t>
       </w:r>
@@ -1745,7 +1445,7 @@
         </w:numPr>
       </w:pPr>
       <w:r>
-        <w:t>A Service Bus Namespace</w:t>
+        <w:t>An Azure Storage Account</w:t>
       </w:r>
     </w:p>
     <w:p>
@@ -1757,7 +1457,7 @@
         </w:numPr>
       </w:pPr>
       <w:r>
-        <w:t>A queue in the above Service Bus Namespace</w:t>
+        <w:t>A Service Bus Namespace</w:t>
       </w:r>
     </w:p>
     <w:p>
@@ -1769,6 +1469,18 @@
         </w:numPr>
       </w:pPr>
       <w:r>
+        <w:t>A queue in the above Service Bus Namespace</w:t>
+      </w:r>
+    </w:p>
+    <w:p>
+      <w:pPr>
+        <w:pStyle w:val="NoSpacing"/>
+        <w:numPr>
+          <w:ilvl w:val="0"/>
+          <w:numId w:val="30"/>
+        </w:numPr>
+      </w:pPr>
+      <w:r>
         <w:t xml:space="preserve">A Cloud Service </w:t>
       </w:r>
     </w:p>
@@ -1784,11 +1496,9 @@
       <w:r>
         <w:t xml:space="preserve">The main steps in the Azure setup for </w:t>
       </w:r>
-      <w:proofErr w:type="spellStart"/>
-      <w:r>
-        <w:t>WcfNQueueSMEx</w:t>
-      </w:r>
-      <w:proofErr w:type="spellEnd"/>
+      <w:r>
+        <w:t>WcfNQueueSMEx2</w:t>
+      </w:r>
       <w:r>
         <w:t xml:space="preserve"> are as follows</w:t>
       </w:r>
@@ -1850,21 +1560,13 @@
         <w:rPr>
           <w:b/>
         </w:rPr>
-        <w:t>Setup a Service Bus Namespace</w:t>
-      </w:r>
-      <w:r>
-        <w:t xml:space="preserve"> named </w:t>
-      </w:r>
-      <w:proofErr w:type="spellStart"/>
-      <w:r>
-        <w:t>AzExploreSbNs</w:t>
-      </w:r>
-      <w:proofErr w:type="spellEnd"/>
-      <w:r>
-        <w:t xml:space="preserve"> – This namespace will be used by</w:t>
-      </w:r>
-      <w:r>
-        <w:t xml:space="preserve"> the following solution items to access the shared Service Bus Queue:</w:t>
+        <w:t>Setup an Azure Storage Account</w:t>
+      </w:r>
+      <w:r>
+        <w:t xml:space="preserve"> named azexplorestorage – This namespace will be used to save the ingested test data in the DataFeed subsystem</w:t>
+      </w:r>
+      <w:r>
+        <w:t xml:space="preserve">.  </w:t>
       </w:r>
     </w:p>
     <w:p>
@@ -1876,40 +1578,43 @@
         </w:numPr>
       </w:pPr>
       <w:r>
-        <w:t>T</w:t>
-      </w:r>
-      <w:r>
-        <w:t>he on-</w:t>
-      </w:r>
-      <w:proofErr w:type="spellStart"/>
-      <w:r>
-        <w:t>prem</w:t>
-      </w:r>
-      <w:proofErr w:type="spellEnd"/>
-      <w:r>
-        <w:t xml:space="preserve"> client</w:t>
-      </w:r>
-      <w:r>
-        <w:t xml:space="preserve"> (</w:t>
-      </w:r>
-      <w:proofErr w:type="spellStart"/>
-      <w:r>
-        <w:t>DataSourceSimulatorClient</w:t>
-      </w:r>
-      <w:proofErr w:type="spellEnd"/>
-      <w:r>
-        <w:t>)</w:t>
-      </w:r>
-      <w:r>
-        <w:t xml:space="preserve"> that </w:t>
-      </w:r>
-      <w:proofErr w:type="spellStart"/>
-      <w:r>
-        <w:t>enqueues</w:t>
-      </w:r>
-      <w:proofErr w:type="spellEnd"/>
-      <w:r>
-        <w:t xml:space="preserve"> data items.</w:t>
+        <w:t>The IngestedDataDA and its repository do the actual saves to storage</w:t>
+      </w:r>
+      <w:r>
+        <w:t>.</w:t>
+      </w:r>
+    </w:p>
+    <w:p>
+      <w:pPr>
+        <w:pStyle w:val="NoSpacing"/>
+        <w:ind w:left="720"/>
+        <w:rPr>
+          <w:b/>
+        </w:rPr>
+      </w:pPr>
+    </w:p>
+    <w:p>
+      <w:pPr>
+        <w:pStyle w:val="NoSpacing"/>
+        <w:numPr>
+          <w:ilvl w:val="0"/>
+          <w:numId w:val="7"/>
+        </w:numPr>
+      </w:pPr>
+      <w:r>
+        <w:rPr>
+          <w:b/>
+        </w:rPr>
+        <w:t>Setup a Service Bus Namespace</w:t>
+      </w:r>
+      <w:r>
+        <w:t xml:space="preserve"> named AzExploreSbNs</w:t>
+      </w:r>
+      <w:r>
+        <w:t xml:space="preserve"> – This namespace will be used by</w:t>
+      </w:r>
+      <w:r>
+        <w:t xml:space="preserve"> the following solution items to access the shared Service Bus Queue:</w:t>
       </w:r>
     </w:p>
     <w:p>
@@ -1921,64 +1626,22 @@
         </w:numPr>
       </w:pPr>
       <w:r>
-        <w:t>The on-</w:t>
-      </w:r>
-      <w:proofErr w:type="spellStart"/>
-      <w:r>
-        <w:t>prem</w:t>
-      </w:r>
-      <w:proofErr w:type="spellEnd"/>
-      <w:r>
-        <w:t xml:space="preserve"> W</w:t>
-      </w:r>
-      <w:r>
-        <w:t xml:space="preserve">CF </w:t>
-      </w:r>
-      <w:r>
-        <w:t>Service Host (</w:t>
-      </w:r>
-      <w:proofErr w:type="spellStart"/>
-      <w:r>
-        <w:t>DataIngestionServiceHost</w:t>
-      </w:r>
-      <w:proofErr w:type="spellEnd"/>
+        <w:t>T</w:t>
+      </w:r>
+      <w:r>
+        <w:t>he on-prem client</w:t>
+      </w:r>
+      <w:r>
+        <w:t xml:space="preserve"> (</w:t>
+      </w:r>
+      <w:r>
+        <w:t>GS.Test.Client.DataSourceSimulator</w:t>
+      </w:r>
       <w:r>
         <w:t>)</w:t>
       </w:r>
       <w:r>
-        <w:t xml:space="preserve"> and </w:t>
-      </w:r>
-      <w:r>
-        <w:t>its hosted W</w:t>
-      </w:r>
-      <w:r>
-        <w:t>CF</w:t>
-      </w:r>
-      <w:r>
-        <w:t xml:space="preserve"> </w:t>
-      </w:r>
-      <w:r>
-        <w:t>service</w:t>
-      </w:r>
-      <w:r>
-        <w:t xml:space="preserve"> (</w:t>
-      </w:r>
-      <w:proofErr w:type="spellStart"/>
-      <w:r>
-        <w:t>DataIngestionManager</w:t>
-      </w:r>
-      <w:proofErr w:type="spellEnd"/>
-      <w:r>
-        <w:t>)</w:t>
-      </w:r>
-      <w:r>
-        <w:t xml:space="preserve"> that removes items from the share</w:t>
-      </w:r>
-      <w:r>
-        <w:t>s</w:t>
-      </w:r>
-      <w:r>
-        <w:t xml:space="preserve"> queue.</w:t>
+        <w:t xml:space="preserve"> that enqueues data items.</w:t>
       </w:r>
     </w:p>
     <w:p>
@@ -1990,21 +1653,76 @@
         </w:numPr>
       </w:pPr>
       <w:r>
+        <w:t>The on-prem W</w:t>
+      </w:r>
+      <w:r>
+        <w:t xml:space="preserve">CF </w:t>
+      </w:r>
+      <w:r>
+        <w:t>Service Host (</w:t>
+      </w:r>
+      <w:r>
+        <w:t>GS.iFX.Host.DataFeedServiceHost</w:t>
+      </w:r>
+      <w:r>
+        <w:t>)</w:t>
+      </w:r>
+      <w:r>
+        <w:t xml:space="preserve"> and </w:t>
+      </w:r>
+      <w:r>
+        <w:t>its hosted W</w:t>
+      </w:r>
+      <w:r>
+        <w:t>CF</w:t>
+      </w:r>
+      <w:r>
+        <w:t xml:space="preserve"> </w:t>
+      </w:r>
+      <w:r>
+        <w:t>service</w:t>
+      </w:r>
+      <w:r>
+        <w:t xml:space="preserve"> (Data</w:t>
+      </w:r>
+      <w:r>
+        <w:t>Feed</w:t>
+      </w:r>
+      <w:r>
+        <w:t>Manager)</w:t>
+      </w:r>
+      <w:r>
+        <w:t xml:space="preserve"> that removes items from the share</w:t>
+      </w:r>
+      <w:r>
+        <w:t>s</w:t>
+      </w:r>
+      <w:r>
+        <w:t xml:space="preserve"> queue.</w:t>
+      </w:r>
+    </w:p>
+    <w:p>
+      <w:pPr>
+        <w:pStyle w:val="NoSpacing"/>
+        <w:numPr>
+          <w:ilvl w:val="1"/>
+          <w:numId w:val="7"/>
+        </w:numPr>
+      </w:pPr>
+      <w:r>
         <w:t xml:space="preserve">The Azure </w:t>
       </w:r>
       <w:r>
-        <w:t>in-cloud service</w:t>
-      </w:r>
-      <w:r>
-        <w:t xml:space="preserve"> (</w:t>
-      </w:r>
-      <w:proofErr w:type="spellStart"/>
-      <w:r>
-        <w:t>DataIngestionCloudWorker</w:t>
-      </w:r>
-      <w:proofErr w:type="spellEnd"/>
-      <w:r>
-        <w:t>) that also removes items from the queue.</w:t>
+        <w:t>cloud service</w:t>
+      </w:r>
+      <w:r>
+        <w:t xml:space="preserve"> (Data</w:t>
+      </w:r>
+      <w:r>
+        <w:t>Feed</w:t>
+      </w:r>
+      <w:r>
+        <w:t>Worker) that also removes items from the queue.</w:t>
       </w:r>
     </w:p>
     <w:p>
@@ -2028,60 +1746,41 @@
         <w:rPr>
           <w:b/>
         </w:rPr>
-        <w:t xml:space="preserve">create the </w:t>
-      </w:r>
-      <w:proofErr w:type="spellStart"/>
-      <w:r>
-        <w:rPr>
-          <w:b/>
-        </w:rPr>
-        <w:t>ingestionqueue</w:t>
-      </w:r>
-      <w:proofErr w:type="spellEnd"/>
+        <w:t>create the ingestionqueue</w:t>
+      </w:r>
       <w:r>
         <w:t xml:space="preserve"> – This is the </w:t>
       </w:r>
       <w:r>
         <w:t xml:space="preserve">Service Bus Queue shared by the </w:t>
       </w:r>
-      <w:proofErr w:type="spellStart"/>
-      <w:r>
-        <w:t>DataSourceSimulatorClient</w:t>
-      </w:r>
-      <w:proofErr w:type="spellEnd"/>
+      <w:r>
+        <w:t>GS.Test.Client.DataSourceSimulator</w:t>
+      </w:r>
+      <w:r>
+        <w:t xml:space="preserve"> (enqueues</w:t>
+      </w:r>
+      <w:r>
+        <w:t xml:space="preserve"> messages</w:t>
+      </w:r>
+      <w:r>
+        <w:t xml:space="preserve">) and the </w:t>
+      </w:r>
+      <w:r>
+        <w:t>WCF s</w:t>
+      </w:r>
+      <w:r>
+        <w:t>ervice</w:t>
+      </w:r>
       <w:r>
         <w:t xml:space="preserve"> (</w:t>
       </w:r>
-      <w:proofErr w:type="spellStart"/>
-      <w:r>
-        <w:t>enqueues</w:t>
-      </w:r>
-      <w:proofErr w:type="spellEnd"/>
-      <w:r>
-        <w:t xml:space="preserve"> messages</w:t>
-      </w:r>
-      <w:r>
-        <w:t xml:space="preserve">) and the </w:t>
-      </w:r>
-      <w:r>
-        <w:t>WCF s</w:t>
-      </w:r>
-      <w:r>
-        <w:t>ervice</w:t>
-      </w:r>
-      <w:r>
-        <w:t xml:space="preserve"> (</w:t>
-      </w:r>
-      <w:proofErr w:type="spellStart"/>
-      <w:proofErr w:type="gramStart"/>
       <w:r>
         <w:t>dequeue</w:t>
       </w:r>
       <w:r>
         <w:t>s</w:t>
       </w:r>
-      <w:proofErr w:type="spellEnd"/>
-      <w:proofErr w:type="gramEnd"/>
       <w:r>
         <w:t xml:space="preserve"> </w:t>
       </w:r>
@@ -2113,31 +1812,7 @@
         <w:t>Setup a Cloud Service</w:t>
       </w:r>
       <w:r>
-        <w:t xml:space="preserve"> called </w:t>
-      </w:r>
-      <w:proofErr w:type="spellStart"/>
-      <w:r>
-        <w:t>AzExploreCloudSvc</w:t>
-      </w:r>
-      <w:proofErr w:type="spellEnd"/>
-      <w:r>
-        <w:t xml:space="preserve"> – It will contain the </w:t>
-      </w:r>
-      <w:proofErr w:type="spellStart"/>
-      <w:r>
-        <w:t>WorkerRole</w:t>
-      </w:r>
-      <w:proofErr w:type="spellEnd"/>
-      <w:r>
-        <w:t xml:space="preserve"> that acts as the WCF service host in the cloud.  In the on-</w:t>
-      </w:r>
-      <w:proofErr w:type="spellStart"/>
-      <w:r>
-        <w:t>prem</w:t>
-      </w:r>
-      <w:proofErr w:type="spellEnd"/>
-      <w:r>
-        <w:t xml:space="preserve"> version the service host is a Console App.</w:t>
+        <w:t xml:space="preserve"> called AzExploreCloudSvc – It will contain the WorkerRole that acts as the WCF service host in the cloud.  In the on-prem version the service host is a Console App.</w:t>
       </w:r>
     </w:p>
     <w:p>
@@ -2155,6 +1830,18 @@
         </w:numPr>
       </w:pPr>
       <w:r>
+        <w:t>Modify the Visual Studio solution so it will run.</w:t>
+      </w:r>
+    </w:p>
+    <w:p>
+      <w:pPr>
+        <w:pStyle w:val="NoSpacing"/>
+        <w:numPr>
+          <w:ilvl w:val="0"/>
+          <w:numId w:val="32"/>
+        </w:numPr>
+      </w:pPr>
+      <w:r>
         <w:rPr>
           <w:b/>
         </w:rPr>
@@ -2170,34 +1857,10 @@
         <w:t xml:space="preserve"> </w:t>
       </w:r>
       <w:r>
-        <w:t xml:space="preserve">in the </w:t>
-      </w:r>
-      <w:proofErr w:type="spellStart"/>
-      <w:r>
-        <w:t>app.config</w:t>
-      </w:r>
-      <w:proofErr w:type="spellEnd"/>
-      <w:r>
-        <w:t xml:space="preserve"> files.</w:t>
-      </w:r>
-      <w:r>
-        <w:t xml:space="preserve">  The SAS allows access to anything in the above Service Bus Namespace, including the </w:t>
-      </w:r>
-      <w:proofErr w:type="spellStart"/>
-      <w:r>
-        <w:t>ingestionqueue</w:t>
-      </w:r>
-      <w:proofErr w:type="spellEnd"/>
-      <w:r>
-        <w:t xml:space="preserve">.  The </w:t>
-      </w:r>
-      <w:proofErr w:type="spellStart"/>
-      <w:r>
-        <w:t>ingestionqueue</w:t>
-      </w:r>
-      <w:proofErr w:type="spellEnd"/>
-      <w:r>
-        <w:t xml:space="preserve"> does NOT have its own SAS.  </w:t>
+        <w:t>in the app.config files.</w:t>
+      </w:r>
+      <w:r>
+        <w:t xml:space="preserve">  The SAS allows access to anything in the above Service Bus Namespace, including the ingestionqueue.  The ingestionqueue does NOT have its own SAS.  </w:t>
       </w:r>
     </w:p>
     <w:p>
@@ -2205,27 +1868,35 @@
         <w:pStyle w:val="NoSpacing"/>
         <w:numPr>
           <w:ilvl w:val="1"/>
-          <w:numId w:val="7"/>
-        </w:numPr>
-      </w:pPr>
-      <w:r>
-        <w:t xml:space="preserve">WARNING -- Do not do things this way in a production app, and do not put the SAS keys in </w:t>
-      </w:r>
-      <w:proofErr w:type="spellStart"/>
-      <w:r>
-        <w:t>app.config</w:t>
-      </w:r>
-      <w:proofErr w:type="spellEnd"/>
-      <w:r>
-        <w:t xml:space="preserve"> files.  Both are big security holes.  </w:t>
-      </w:r>
-      <w:proofErr w:type="gramStart"/>
-      <w:r>
-        <w:t>Its</w:t>
-      </w:r>
-      <w:proofErr w:type="gramEnd"/>
-      <w:r>
-        <w:t xml:space="preserve"> only OK in a demo.</w:t>
+          <w:numId w:val="32"/>
+        </w:numPr>
+      </w:pPr>
+      <w:r>
+        <w:t>WARNING -- Do not do things this way in a production app, and do not put the SAS keys in app.config files.  Both are big security holes.  Its only OK in a demo.</w:t>
+      </w:r>
+    </w:p>
+    <w:p>
+      <w:pPr>
+        <w:pStyle w:val="NoSpacing"/>
+        <w:ind w:left="1800"/>
+      </w:pPr>
+    </w:p>
+    <w:p>
+      <w:pPr>
+        <w:pStyle w:val="NoSpacing"/>
+        <w:numPr>
+          <w:ilvl w:val="0"/>
+          <w:numId w:val="32"/>
+        </w:numPr>
+      </w:pPr>
+      <w:r>
+        <w:rPr>
+          <w:b/>
+        </w:rPr>
+        <w:t>Modify the connection strings for the Azure Storage Account</w:t>
+      </w:r>
+      <w:r>
+        <w:t xml:space="preserve"> (azexplorestorage) in the app.config files so they have the access key from Azure.</w:t>
       </w:r>
     </w:p>
     <w:p>
@@ -2237,11 +1908,10 @@
     <w:p>
       <w:pPr>
         <w:pStyle w:val="NoSpacing"/>
-        <w:numPr>
-          <w:ilvl w:val="0"/>
-          <w:numId w:val="7"/>
-        </w:numPr>
-      </w:pPr>
+      </w:pPr>
+      <w:r>
+        <w:t xml:space="preserve">Now </w:t>
+      </w:r>
       <w:r>
         <w:rPr>
           <w:b/>
@@ -2249,15 +1919,7 @@
         <w:t>Run the app</w:t>
       </w:r>
       <w:r>
-        <w:t xml:space="preserve"> in on-</w:t>
-      </w:r>
-      <w:proofErr w:type="spellStart"/>
-      <w:r>
-        <w:t>prem</w:t>
-      </w:r>
-      <w:proofErr w:type="spellEnd"/>
-      <w:r>
-        <w:t xml:space="preserve"> mode</w:t>
+        <w:t xml:space="preserve"> in on-prem mode</w:t>
       </w:r>
       <w:r>
         <w:t>!</w:t>
@@ -2317,14 +1979,12 @@
         </w:rPr>
         <w:t xml:space="preserve">, and thus do more editing of the </w:t>
       </w:r>
-      <w:proofErr w:type="spellStart"/>
       <w:r>
         <w:rPr>
           <w:u w:val="single"/>
         </w:rPr>
-        <w:t>WcfNQueueSMEx</w:t>
-      </w:r>
-      <w:proofErr w:type="spellEnd"/>
+        <w:t>WcfNQueueSMEx2</w:t>
+      </w:r>
       <w:r>
         <w:rPr>
           <w:u w:val="single"/>
@@ -2348,6 +2008,11 @@
       <w:pPr>
         <w:pStyle w:val="NoSpacing"/>
       </w:pPr>
+    </w:p>
+    <w:p>
+      <w:r>
+        <w:br w:type="page"/>
+      </w:r>
     </w:p>
     <w:p>
       <w:pPr>
@@ -2401,11 +2066,9 @@
       <w:r>
         <w:t xml:space="preserve">e </w:t>
       </w:r>
-      <w:proofErr w:type="spellStart"/>
-      <w:r>
-        <w:t>WcfNQueueSMEx</w:t>
-      </w:r>
-      <w:proofErr w:type="spellEnd"/>
+      <w:r>
+        <w:t>WcfNQueueSMEx2</w:t>
+      </w:r>
       <w:r>
         <w:t xml:space="preserve"> solution requires you </w:t>
       </w:r>
@@ -2490,30 +2153,202 @@
     </w:p>
     <w:p>
       <w:pPr>
+        <w:pStyle w:val="NoSpacing"/>
+        <w:numPr>
+          <w:ilvl w:val="0"/>
+          <w:numId w:val="19"/>
+        </w:numPr>
+      </w:pPr>
+      <w:r>
         <w:rPr>
           <w:b/>
         </w:rPr>
+        <w:t>Setup an Azure Storage Account</w:t>
+      </w:r>
+      <w:r>
+        <w:t xml:space="preserve"> named azexplorestorage – This namespace will be used to save the ingested test data in the DataFeed subsystem</w:t>
+      </w:r>
+      <w:r>
+        <w:t xml:space="preserve">.  </w:t>
+      </w:r>
+    </w:p>
+    <w:p>
+      <w:pPr>
+        <w:pStyle w:val="NoSpacing"/>
+        <w:numPr>
+          <w:ilvl w:val="1"/>
+          <w:numId w:val="19"/>
+        </w:numPr>
+      </w:pPr>
+      <w:r>
+        <w:t xml:space="preserve">In Portal main window click on </w:t>
+      </w:r>
+      <w:r>
+        <w:t>Storage</w:t>
+      </w:r>
+    </w:p>
+    <w:p>
+      <w:pPr>
+        <w:pStyle w:val="NoSpacing"/>
+        <w:numPr>
+          <w:ilvl w:val="1"/>
+          <w:numId w:val="19"/>
+        </w:numPr>
+      </w:pPr>
+      <w:r>
+        <w:t>In the lower left click on “+NEW”</w:t>
+      </w:r>
+    </w:p>
+    <w:p>
+      <w:pPr>
+        <w:pStyle w:val="NoSpacing"/>
+        <w:numPr>
+          <w:ilvl w:val="1"/>
+          <w:numId w:val="19"/>
+        </w:numPr>
+      </w:pPr>
+      <w:r>
+        <w:t>Make sure that Data Services and Storage are highlighted, then click Quick Create</w:t>
+      </w:r>
+    </w:p>
+    <w:p>
+      <w:pPr>
+        <w:pStyle w:val="NoSpacing"/>
+        <w:numPr>
+          <w:ilvl w:val="2"/>
+          <w:numId w:val="19"/>
+        </w:numPr>
+      </w:pPr>
+      <w:r>
+        <w:t>In the URL input box type azexplorestorage</w:t>
+      </w:r>
+    </w:p>
+    <w:p>
+      <w:pPr>
+        <w:pStyle w:val="NoSpacing"/>
+        <w:numPr>
+          <w:ilvl w:val="2"/>
+          <w:numId w:val="19"/>
+        </w:numPr>
+      </w:pPr>
+      <w:r>
+        <w:t xml:space="preserve">Set the </w:t>
+      </w:r>
+      <w:r>
+        <w:t>Location/Affinity Group</w:t>
+      </w:r>
+      <w:r>
+        <w:t xml:space="preserve"> to the one nearest you from the items in the dropdown</w:t>
+      </w:r>
+      <w:r>
+        <w:t>.</w:t>
+      </w:r>
+    </w:p>
+    <w:p>
+      <w:pPr>
+        <w:pStyle w:val="NoSpacing"/>
+        <w:numPr>
+          <w:ilvl w:val="2"/>
+          <w:numId w:val="19"/>
+        </w:numPr>
+      </w:pPr>
+      <w:r>
+        <w:t>Set Replication to Locally Redundant since that is the cheapest and most appropriate for the demo.</w:t>
+      </w:r>
+    </w:p>
+    <w:p>
+      <w:pPr>
+        <w:pStyle w:val="NoSpacing"/>
+        <w:numPr>
+          <w:ilvl w:val="2"/>
+          <w:numId w:val="19"/>
+        </w:numPr>
+      </w:pPr>
+      <w:r>
+        <w:t>Then click the check box by Create Storage Account to save your input.</w:t>
+      </w:r>
+    </w:p>
+    <w:p>
+      <w:pPr>
+        <w:pStyle w:val="NoSpacing"/>
+        <w:numPr>
+          <w:ilvl w:val="1"/>
+          <w:numId w:val="19"/>
+        </w:numPr>
+      </w:pPr>
+      <w:r>
+        <w:t>Wait a few seconds while it is activating.</w:t>
+      </w:r>
+    </w:p>
+    <w:p>
+      <w:pPr>
+        <w:pStyle w:val="NoSpacing"/>
+        <w:numPr>
+          <w:ilvl w:val="1"/>
+          <w:numId w:val="19"/>
+        </w:numPr>
+      </w:pPr>
+      <w:r>
+        <w:t>Then in the list of your storage accounts, click azexplorestorage.</w:t>
+      </w:r>
+    </w:p>
+    <w:p>
+      <w:pPr>
+        <w:pStyle w:val="NoSpacing"/>
+        <w:numPr>
+          <w:ilvl w:val="2"/>
+          <w:numId w:val="19"/>
+        </w:numPr>
+      </w:pPr>
+      <w:r>
+        <w:t>Near the bottom of the screen you will see a list of endpoints for Blobs, Tables, and Queues.  Later you will need to copy the Table Storage endpoint to put in app.config files.</w:t>
+      </w:r>
+    </w:p>
+    <w:p>
+      <w:pPr>
+        <w:pStyle w:val="NoSpacing"/>
+        <w:numPr>
+          <w:ilvl w:val="2"/>
+          <w:numId w:val="19"/>
+        </w:numPr>
+      </w:pPr>
+      <w:r>
+        <w:t>At the bottom center of the screen click the key icon that says Manage Access Keys.  Click on it.  You will later need to copy the Primary Access Key to put in app.config files.</w:t>
+      </w:r>
+    </w:p>
+    <w:p>
+      <w:pPr>
+        <w:pStyle w:val="NoSpacing"/>
+        <w:numPr>
+          <w:ilvl w:val="1"/>
+          <w:numId w:val="19"/>
+        </w:numPr>
+      </w:pPr>
+      <w:r>
+        <w:t>You are done</w:t>
+      </w:r>
+      <w:r>
+        <w:t xml:space="preserve"> and can navigate away from this page.</w:t>
+      </w:r>
+    </w:p>
+    <w:p>
+      <w:pPr>
+        <w:pStyle w:val="NoSpacing"/>
+        <w:ind w:left="720"/>
+      </w:pPr>
+    </w:p>
+    <w:p>
+      <w:pPr>
+        <w:pStyle w:val="NoSpacing"/>
+        <w:numPr>
+          <w:ilvl w:val="0"/>
+          <w:numId w:val="19"/>
+        </w:numPr>
       </w:pPr>
       <w:r>
         <w:rPr>
           <w:b/>
         </w:rPr>
-        <w:br w:type="page"/>
-      </w:r>
-    </w:p>
-    <w:p>
-      <w:pPr>
-        <w:pStyle w:val="NoSpacing"/>
-        <w:numPr>
-          <w:ilvl w:val="0"/>
-          <w:numId w:val="8"/>
-        </w:numPr>
-      </w:pPr>
-      <w:r>
-        <w:rPr>
-          <w:b/>
-        </w:rPr>
-        <w:lastRenderedPageBreak/>
         <w:t>Setup the Service Bus Namespace</w:t>
       </w:r>
       <w:r>
@@ -2568,13 +2403,8 @@
         <w:ind w:left="1800"/>
       </w:pPr>
       <w:r>
-        <w:t xml:space="preserve">Set namespace name to:  </w:t>
-      </w:r>
-      <w:proofErr w:type="spellStart"/>
-      <w:r>
-        <w:t>AzExploreSbNs</w:t>
-      </w:r>
-      <w:proofErr w:type="spellEnd"/>
+        <w:t>Set namespace name to:  AzExploreSbNs</w:t>
+      </w:r>
     </w:p>
     <w:p>
       <w:pPr>
@@ -2654,23 +2484,7 @@
         <w:ind w:left="1080"/>
       </w:pPr>
       <w:r>
-        <w:t xml:space="preserve">Click on the </w:t>
-      </w:r>
-      <w:proofErr w:type="spellStart"/>
-      <w:r>
-        <w:t>AzExploreSbNs</w:t>
-      </w:r>
-      <w:proofErr w:type="spellEnd"/>
-      <w:r>
-        <w:t xml:space="preserve">.  You will see the “Access connection information” screen.  Here is where you will get the SAS name and connection string information you will need later when preparing the </w:t>
-      </w:r>
-      <w:proofErr w:type="spellStart"/>
-      <w:r>
-        <w:t>app.config</w:t>
-      </w:r>
-      <w:proofErr w:type="spellEnd"/>
-      <w:r>
-        <w:t xml:space="preserve"> files in the </w:t>
+        <w:t xml:space="preserve">Click on the AzExploreSbNs.  You will see the “Access connection information” screen.  Here is where you will get the SAS name and connection string information you will need later when preparing the app.config files in the </w:t>
       </w:r>
       <w:r>
         <w:t>several projects in the</w:t>
@@ -2729,10 +2543,23 @@
     </w:p>
     <w:p>
       <w:pPr>
+        <w:rPr>
+          <w:b/>
+        </w:rPr>
+      </w:pPr>
+      <w:r>
+        <w:rPr>
+          <w:b/>
+        </w:rPr>
+        <w:br w:type="page"/>
+      </w:r>
+    </w:p>
+    <w:p>
+      <w:pPr>
         <w:pStyle w:val="NoSpacing"/>
         <w:numPr>
           <w:ilvl w:val="0"/>
-          <w:numId w:val="8"/>
+          <w:numId w:val="19"/>
         </w:numPr>
       </w:pPr>
       <w:r>
@@ -2748,13 +2575,8 @@
         <w:t xml:space="preserve"> new Service Bus Namespace,</w:t>
       </w:r>
       <w:r>
-        <w:t xml:space="preserve"> </w:t>
-      </w:r>
-      <w:proofErr w:type="spellStart"/>
-      <w:r>
-        <w:t>AzExploreSbNs</w:t>
-      </w:r>
-      <w:proofErr w:type="spellEnd"/>
+        <w:t xml:space="preserve"> AzExploreSbNs</w:t>
+      </w:r>
       <w:r>
         <w:t>.</w:t>
       </w:r>
@@ -2768,13 +2590,8 @@
         </w:numPr>
       </w:pPr>
       <w:r>
-        <w:t xml:space="preserve">In the service bus main screen, displaying all service bus namespaces, click on the </w:t>
-      </w:r>
-      <w:proofErr w:type="spellStart"/>
-      <w:r>
-        <w:t>AzExploreSbNs</w:t>
-      </w:r>
-      <w:proofErr w:type="spellEnd"/>
+        <w:t>In the service bus main screen, displaying all service bus namespaces, click on the AzExploreSbNs</w:t>
+      </w:r>
       <w:r>
         <w:t xml:space="preserve"> item</w:t>
       </w:r>
@@ -2827,13 +2644,8 @@
         </w:numPr>
       </w:pPr>
       <w:r>
-        <w:t xml:space="preserve">Set the Queue Name to:  </w:t>
-      </w:r>
-      <w:proofErr w:type="spellStart"/>
-      <w:r>
-        <w:t>ingestionqueue</w:t>
-      </w:r>
-      <w:proofErr w:type="spellEnd"/>
+        <w:t>Set the Queue Name to:  ingestionqueue</w:t>
+      </w:r>
     </w:p>
     <w:p>
       <w:pPr>
@@ -2874,15 +2686,7 @@
         <w:t xml:space="preserve"> will</w:t>
       </w:r>
       <w:r>
-        <w:t xml:space="preserve"> see </w:t>
-      </w:r>
-      <w:proofErr w:type="spellStart"/>
-      <w:r>
-        <w:t>ingestionqueue</w:t>
-      </w:r>
-      <w:proofErr w:type="spellEnd"/>
-      <w:r>
-        <w:t xml:space="preserve"> has been added to the list of queues in the SB namespace.</w:t>
+        <w:t xml:space="preserve"> see ingestionqueue has been added to the list of queues in the SB namespace.</w:t>
       </w:r>
     </w:p>
     <w:p>
@@ -2913,9 +2717,12 @@
       <w:r>
         <w:t>Click the “Back” arrow in the upper left of the display so as to navigate to the top level portal main screen that displays all the different kinds to goodies offered by Azure.</w:t>
       </w:r>
-      <w:r>
-        <w:br w:type="page"/>
-      </w:r>
+    </w:p>
+    <w:p>
+      <w:pPr>
+        <w:pStyle w:val="NoSpacing"/>
+        <w:ind w:left="1080"/>
+      </w:pPr>
     </w:p>
     <w:p>
       <w:pPr>
@@ -2929,22 +2736,22 @@
         <w:rPr>
           <w:b/>
         </w:rPr>
-        <w:lastRenderedPageBreak/>
         <w:t>Setup the Cloud Service</w:t>
       </w:r>
       <w:r>
-        <w:t xml:space="preserve"> that</w:t>
-      </w:r>
-      <w:r>
-        <w:t xml:space="preserve"> contains the </w:t>
-      </w:r>
-      <w:proofErr w:type="spellStart"/>
-      <w:r>
-        <w:t>WorkerRole</w:t>
-      </w:r>
-      <w:proofErr w:type="spellEnd"/>
-      <w:r>
-        <w:t xml:space="preserve"> which hosts the WCF service.</w:t>
+        <w:t>,</w:t>
+      </w:r>
+      <w:r>
+        <w:t xml:space="preserve"> GS.iFX.Host.Azure.DataFeedWorker</w:t>
+      </w:r>
+      <w:r>
+        <w:t>, t</w:t>
+      </w:r>
+      <w:r>
+        <w:t>hat</w:t>
+      </w:r>
+      <w:r>
+        <w:t xml:space="preserve"> contains the WorkerRole which hosts the WCF service.</w:t>
       </w:r>
     </w:p>
     <w:p>
@@ -2968,29 +2775,13 @@
         </w:numPr>
       </w:pPr>
       <w:r>
-        <w:t xml:space="preserve">In the lower left hand corner of the Cloud Services main page, click the “+ </w:t>
-      </w:r>
-      <w:proofErr w:type="gramStart"/>
-      <w:r>
-        <w:t>New</w:t>
-      </w:r>
-      <w:proofErr w:type="gramEnd"/>
-      <w:r>
-        <w:t>” item to add a new Cloud Service to hol</w:t>
+        <w:t>In the lower left hand corner of the Cloud Services main page, click the “+ New” item to add a new Cloud Service to hol</w:t>
       </w:r>
       <w:r>
         <w:t>d</w:t>
       </w:r>
       <w:r>
-        <w:t xml:space="preserve"> the </w:t>
-      </w:r>
-      <w:proofErr w:type="spellStart"/>
-      <w:r>
-        <w:t>WorkerRole</w:t>
-      </w:r>
-      <w:proofErr w:type="spellEnd"/>
-      <w:r>
-        <w:t>.</w:t>
+        <w:t xml:space="preserve"> the WorkerRole.</w:t>
       </w:r>
     </w:p>
     <w:p>
@@ -3040,13 +2831,8 @@
       <w:r>
         <w:t xml:space="preserve"> </w:t>
       </w:r>
-      <w:proofErr w:type="spellStart"/>
-      <w:r>
-        <w:t>AzExploreCloudSvc</w:t>
-      </w:r>
-      <w:proofErr w:type="spellEnd"/>
-      <w:r>
-        <w:t xml:space="preserve"> </w:t>
+      <w:r>
+        <w:t xml:space="preserve">AzExploreCloudSvc </w:t>
       </w:r>
     </w:p>
     <w:p>
@@ -3103,15 +2889,25 @@
         </w:numPr>
       </w:pPr>
       <w:r>
+        <w:rPr>
+          <w:b/>
+        </w:rPr>
         <w:t xml:space="preserve">Modify the </w:t>
       </w:r>
-      <w:proofErr w:type="spellStart"/>
-      <w:r>
-        <w:t>WcfNQueueSMEx</w:t>
-      </w:r>
-      <w:proofErr w:type="spellEnd"/>
-      <w:r>
-        <w:t xml:space="preserve"> solution so it will run.</w:t>
+      <w:r>
+        <w:rPr>
+          <w:b/>
+        </w:rPr>
+        <w:t>WcfNQueueSMEx2</w:t>
+      </w:r>
+      <w:r>
+        <w:rPr>
+          <w:b/>
+        </w:rPr>
+        <w:t xml:space="preserve"> solution so it will run</w:t>
+      </w:r>
+      <w:r>
+        <w:t>.</w:t>
       </w:r>
     </w:p>
     <w:p>
@@ -3135,15 +2931,19 @@
         </w:numPr>
       </w:pPr>
       <w:r>
-        <w:t xml:space="preserve">Copy the Service Bus Namespace Shared Access Signature key value from the Azure Portal into the 3 </w:t>
-      </w:r>
-      <w:proofErr w:type="spellStart"/>
-      <w:r>
-        <w:t>app.config</w:t>
-      </w:r>
-      <w:proofErr w:type="spellEnd"/>
-      <w:r>
-        <w:t xml:space="preserve"> files.</w:t>
+        <w:rPr>
+          <w:b/>
+        </w:rPr>
+        <w:t>Copy the Service Bus Namespace Shared Access Signature key value from the Azure Portal into the 3 app.config files</w:t>
+      </w:r>
+      <w:r>
+        <w:rPr>
+          <w:b/>
+        </w:rPr>
+        <w:t xml:space="preserve"> using it</w:t>
+      </w:r>
+      <w:r>
+        <w:t>.</w:t>
       </w:r>
     </w:p>
     <w:p>
@@ -3182,15 +2982,7 @@
         <w:t xml:space="preserve"> </w:t>
       </w:r>
       <w:r>
-        <w:t xml:space="preserve">Note we are NOT using the queue’s </w:t>
-      </w:r>
-      <w:proofErr w:type="spellStart"/>
-      <w:r>
-        <w:t>SharedAccessSignature</w:t>
-      </w:r>
-      <w:proofErr w:type="spellEnd"/>
-      <w:r>
-        <w:t xml:space="preserve">.  Instead we are using that of the Service Bus Namespace.  </w:t>
+        <w:t xml:space="preserve">Note we are NOT using the queue’s SharedAccessSignature.  Instead we are using that of the Service Bus Namespace.  </w:t>
       </w:r>
     </w:p>
     <w:p>
@@ -3214,15 +3006,7 @@
         <w:t>B</w:t>
       </w:r>
       <w:r>
-        <w:t xml:space="preserve">us main page click on the </w:t>
-      </w:r>
-      <w:proofErr w:type="spellStart"/>
-      <w:r>
-        <w:t>AzExploreSbNs</w:t>
-      </w:r>
-      <w:proofErr w:type="spellEnd"/>
-      <w:r>
-        <w:t xml:space="preserve"> item to open it.</w:t>
+        <w:t>us main page click on the AzExploreSbNs item to open it.</w:t>
       </w:r>
     </w:p>
     <w:p>
@@ -3234,15 +3018,7 @@
         </w:numPr>
       </w:pPr>
       <w:r>
-        <w:t xml:space="preserve">At the bottom of the just opened </w:t>
-      </w:r>
-      <w:proofErr w:type="spellStart"/>
-      <w:r>
-        <w:t>azexploresbns</w:t>
-      </w:r>
-      <w:proofErr w:type="spellEnd"/>
-      <w:r>
-        <w:t xml:space="preserve"> page, click on the key image labeled Connection Information.</w:t>
+        <w:t>At the bottom of the just opened azexploresbns page, click on the key image labeled Connection Information.</w:t>
       </w:r>
     </w:p>
     <w:p>
@@ -3254,13 +3030,8 @@
         </w:numPr>
       </w:pPr>
       <w:r>
-        <w:t xml:space="preserve">  Note in the SAS section there is one name, </w:t>
-      </w:r>
-      <w:proofErr w:type="spellStart"/>
-      <w:r>
-        <w:t>RootManageSharedAccessKey</w:t>
-      </w:r>
-      <w:proofErr w:type="spellEnd"/>
+        <w:t xml:space="preserve">  Note in the SAS section there is one name, RootManageSharedAccessKey</w:t>
+      </w:r>
       <w:r>
         <w:t>.</w:t>
       </w:r>
@@ -3288,13 +3059,8 @@
       <w:r>
         <w:t xml:space="preserve">  Next in Notepad, in the part of the connection string containing </w:t>
       </w:r>
-      <w:proofErr w:type="spellStart"/>
-      <w:r>
-        <w:t>SharedAccessKey</w:t>
-      </w:r>
-      <w:proofErr w:type="spellEnd"/>
-      <w:r>
-        <w:t>=Kos+RqH2ap42sA</w:t>
+      <w:r>
+        <w:t>SharedAccessKey=Kos+RqH2ap42sA</w:t>
       </w:r>
       <w:r>
         <w:t>tTd</w:t>
@@ -3318,15 +3084,7 @@
         <w:t>right</w:t>
       </w:r>
       <w:r>
-        <w:t xml:space="preserve"> of “</w:t>
-      </w:r>
-      <w:proofErr w:type="spellStart"/>
-      <w:r>
-        <w:t>SharedAccessKey</w:t>
-      </w:r>
-      <w:proofErr w:type="spellEnd"/>
-      <w:r>
-        <w:t>=” and past</w:t>
+        <w:t xml:space="preserve"> of “SharedAccessKey=” and past</w:t>
       </w:r>
       <w:r>
         <w:t>e</w:t>
@@ -3387,6 +3145,11 @@
       </w:r>
     </w:p>
     <w:p>
+      <w:r>
+        <w:br w:type="page"/>
+      </w:r>
+    </w:p>
+    <w:p>
       <w:pPr>
         <w:pStyle w:val="NoSpacing"/>
         <w:numPr>
@@ -3395,31 +3158,35 @@
         </w:numPr>
       </w:pPr>
       <w:r>
-        <w:t xml:space="preserve">Now paste your key into the “key” field of the </w:t>
-      </w:r>
-      <w:proofErr w:type="spellStart"/>
-      <w:r>
-        <w:t>sharedAccessSignature</w:t>
-      </w:r>
-      <w:proofErr w:type="spellEnd"/>
-      <w:r>
-        <w:t xml:space="preserve"> element of the </w:t>
-      </w:r>
-      <w:proofErr w:type="spellStart"/>
-      <w:r>
-        <w:t>tokenProvider</w:t>
-      </w:r>
-      <w:proofErr w:type="spellEnd"/>
-      <w:r>
-        <w:t xml:space="preserve"> in each of the 3 </w:t>
-      </w:r>
-      <w:proofErr w:type="spellStart"/>
-      <w:r>
-        <w:t>app.config</w:t>
-      </w:r>
-      <w:proofErr w:type="spellEnd"/>
-      <w:r>
-        <w:t xml:space="preserve"> files</w:t>
+        <w:t>Now paste your key into the “key” field of the sharedAccessSignature element of the tokenProvider</w:t>
+      </w:r>
+      <w:r>
+        <w:t xml:space="preserve"> AND into the SharedAccesKey field of the </w:t>
+      </w:r>
+      <w:r>
+        <w:rPr>
+          <w:rFonts w:ascii="Consolas" w:hAnsi="Consolas" w:cs="Consolas"/>
+          <w:color w:val="0000FF"/>
+          <w:sz w:val="19"/>
+          <w:szCs w:val="19"/>
+          <w:highlight w:val="white"/>
+        </w:rPr>
+        <w:t>Microsoft.ServiceBus.ConnectionString</w:t>
+      </w:r>
+      <w:r>
+        <w:t xml:space="preserve"> </w:t>
+      </w:r>
+      <w:r>
+        <w:t xml:space="preserve">for the azexploresbns </w:t>
+      </w:r>
+      <w:r>
+        <w:t xml:space="preserve">in each of the </w:t>
+      </w:r>
+      <w:r>
+        <w:t xml:space="preserve">following </w:t>
+      </w:r>
+      <w:r>
+        <w:t>app.config files</w:t>
       </w:r>
     </w:p>
     <w:p>
@@ -3430,19 +3197,18 @@
           <w:numId w:val="26"/>
         </w:numPr>
       </w:pPr>
-      <w:proofErr w:type="spellStart"/>
-      <w:r>
-        <w:t>DataIngestionCloudWorker</w:t>
-      </w:r>
-      <w:proofErr w:type="spellEnd"/>
-      <w:r>
-        <w:t xml:space="preserve"> </w:t>
-      </w:r>
-      <w:proofErr w:type="spellStart"/>
-      <w:r>
-        <w:t>app.config</w:t>
-      </w:r>
-      <w:proofErr w:type="spellEnd"/>
+      <w:r>
+        <w:t>GS.iFX.Host.Azure.DataFeedWorker</w:t>
+      </w:r>
+      <w:r>
+        <w:t xml:space="preserve"> – </w:t>
+      </w:r>
+      <w:r>
+        <w:t>Change b</w:t>
+      </w:r>
+      <w:r>
+        <w:t>oth for tokenProvider and SB connection string.</w:t>
+      </w:r>
     </w:p>
     <w:p>
       <w:pPr>
@@ -3452,19 +3218,21 @@
           <w:numId w:val="26"/>
         </w:numPr>
       </w:pPr>
-      <w:proofErr w:type="spellStart"/>
-      <w:r>
-        <w:t>DataIngestionServiceHost</w:t>
-      </w:r>
-      <w:proofErr w:type="spellEnd"/>
-      <w:r>
-        <w:t xml:space="preserve"> </w:t>
-      </w:r>
-      <w:proofErr w:type="spellStart"/>
-      <w:r>
-        <w:t>app.config</w:t>
-      </w:r>
-      <w:proofErr w:type="spellEnd"/>
+      <w:r>
+        <w:t>GS.iFX.Host.DataFeedServiceHost</w:t>
+      </w:r>
+      <w:r>
+        <w:t xml:space="preserve"> – </w:t>
+      </w:r>
+      <w:r>
+        <w:t>Change b</w:t>
+      </w:r>
+      <w:r>
+        <w:t>oth for tokenProvider and SB connection string</w:t>
+      </w:r>
+      <w:r>
+        <w:t>.</w:t>
+      </w:r>
     </w:p>
     <w:p>
       <w:pPr>
@@ -3474,21 +3242,20 @@
           <w:numId w:val="26"/>
         </w:numPr>
       </w:pPr>
-      <w:proofErr w:type="spellStart"/>
-      <w:r>
-        <w:t>DataSourceSimulatorClient</w:t>
-      </w:r>
-      <w:proofErr w:type="spellEnd"/>
-      <w:r>
-        <w:t xml:space="preserve"> </w:t>
-      </w:r>
-      <w:proofErr w:type="spellStart"/>
-      <w:r>
-        <w:t>app.config</w:t>
-      </w:r>
-      <w:proofErr w:type="spellEnd"/>
-      <w:r>
-        <w:t>.</w:t>
+      <w:r>
+        <w:t>GS.Test.Client.DataSourceSimulator</w:t>
+      </w:r>
+      <w:r>
+        <w:t xml:space="preserve"> – </w:t>
+      </w:r>
+      <w:r>
+        <w:rPr>
+          <w:b/>
+        </w:rPr>
+        <w:t>Needs only tokenProvider changed</w:t>
+      </w:r>
+      <w:r>
+        <w:t>.  There is no SB connection string in clients.</w:t>
       </w:r>
     </w:p>
     <w:p>
@@ -3500,15 +3267,7 @@
         </w:numPr>
       </w:pPr>
       <w:r>
-        <w:t xml:space="preserve">The </w:t>
-      </w:r>
-      <w:proofErr w:type="spellStart"/>
-      <w:r>
-        <w:t>tokenProvider</w:t>
-      </w:r>
-      <w:proofErr w:type="spellEnd"/>
-      <w:r>
-        <w:t xml:space="preserve"> element contains </w:t>
+        <w:t xml:space="preserve">The tokenProvider element contains </w:t>
       </w:r>
       <w:r>
         <w:t xml:space="preserve">something like </w:t>
@@ -3554,7 +3313,6 @@
         </w:rPr>
         <w:t>&lt;</w:t>
       </w:r>
-      <w:proofErr w:type="spellStart"/>
       <w:r>
         <w:rPr>
           <w:rFonts w:ascii="Consolas" w:hAnsi="Consolas" w:cs="Consolas"/>
@@ -3565,7 +3323,6 @@
         </w:rPr>
         <w:t>sharedAccessSignature</w:t>
       </w:r>
-      <w:proofErr w:type="spellEnd"/>
       <w:r>
         <w:rPr>
           <w:rFonts w:ascii="Consolas" w:hAnsi="Consolas" w:cs="Consolas"/>
@@ -3576,7 +3333,6 @@
         </w:rPr>
         <w:t xml:space="preserve"> </w:t>
       </w:r>
-      <w:proofErr w:type="spellStart"/>
       <w:r>
         <w:rPr>
           <w:rFonts w:ascii="Consolas" w:hAnsi="Consolas" w:cs="Consolas"/>
@@ -3587,7 +3343,6 @@
         </w:rPr>
         <w:t>keyName</w:t>
       </w:r>
-      <w:proofErr w:type="spellEnd"/>
       <w:r>
         <w:rPr>
           <w:rFonts w:ascii="Consolas" w:hAnsi="Consolas" w:cs="Consolas"/>
@@ -3608,7 +3363,6 @@
         </w:rPr>
         <w:t>"</w:t>
       </w:r>
-      <w:proofErr w:type="spellStart"/>
       <w:r>
         <w:rPr>
           <w:rFonts w:ascii="Consolas" w:hAnsi="Consolas" w:cs="Consolas"/>
@@ -3619,7 +3373,6 @@
         </w:rPr>
         <w:t>RootManageSharedAccessKey</w:t>
       </w:r>
-      <w:proofErr w:type="spellEnd"/>
       <w:r>
         <w:rPr>
           <w:rFonts w:ascii="Consolas" w:hAnsi="Consolas" w:cs="Consolas"/>
@@ -3644,6 +3397,12 @@
     <w:p>
       <w:pPr>
         <w:pStyle w:val="NoSpacing"/>
+        <w:rPr>
+          <w:rFonts w:ascii="Consolas" w:hAnsi="Consolas" w:cs="Consolas"/>
+          <w:color w:val="0000FF"/>
+          <w:sz w:val="19"/>
+          <w:szCs w:val="19"/>
+        </w:rPr>
       </w:pPr>
       <w:r>
         <w:rPr>
@@ -3655,7 +3414,6 @@
         </w:rPr>
         <w:t xml:space="preserve">                                            </w:t>
       </w:r>
-      <w:proofErr w:type="gramStart"/>
       <w:r>
         <w:rPr>
           <w:rFonts w:ascii="Consolas" w:hAnsi="Consolas" w:cs="Consolas"/>
@@ -3666,7 +3424,6 @@
         </w:rPr>
         <w:t>key</w:t>
       </w:r>
-      <w:proofErr w:type="gramEnd"/>
       <w:r>
         <w:rPr>
           <w:rFonts w:ascii="Consolas" w:hAnsi="Consolas" w:cs="Consolas"/>
@@ -3693,7 +3450,7 @@
           <w:color w:val="0000FF"/>
           <w:sz w:val="19"/>
           <w:szCs w:val="19"/>
-          <w:highlight w:val="white"/>
+          <w:highlight w:val="yellow"/>
         </w:rPr>
         <w:t>XvfnIzGBYXDgtYwyUOYthz0oyWpKbnyqPtfd3rN9e45=</w:t>
       </w:r>
@@ -3719,9 +3476,193 @@
       </w:r>
     </w:p>
     <w:p>
-      <w:r>
-        <w:br w:type="page"/>
-      </w:r>
+      <w:pPr>
+        <w:pStyle w:val="NoSpacing"/>
+        <w:numPr>
+          <w:ilvl w:val="2"/>
+          <w:numId w:val="26"/>
+        </w:numPr>
+      </w:pPr>
+      <w:r>
+        <w:t>The Service Bus Connection string contains something like the following.  Just copy your key over that SharedAccessKey value.</w:t>
+      </w:r>
+    </w:p>
+    <w:p>
+      <w:pPr>
+        <w:pStyle w:val="NoSpacing"/>
+      </w:pPr>
+    </w:p>
+    <w:p>
+      <w:pPr>
+        <w:pStyle w:val="NoSpacing"/>
+        <w:ind w:left="1980"/>
+      </w:pPr>
+      <w:r>
+        <w:rPr>
+          <w:rFonts w:ascii="Consolas" w:hAnsi="Consolas" w:cs="Consolas"/>
+          <w:color w:val="0000FF"/>
+          <w:sz w:val="19"/>
+          <w:szCs w:val="19"/>
+          <w:highlight w:val="white"/>
+        </w:rPr>
+        <w:t>&lt;</w:t>
+      </w:r>
+      <w:r>
+        <w:rPr>
+          <w:rFonts w:ascii="Consolas" w:hAnsi="Consolas" w:cs="Consolas"/>
+          <w:color w:val="A31515"/>
+          <w:sz w:val="19"/>
+          <w:szCs w:val="19"/>
+          <w:highlight w:val="white"/>
+        </w:rPr>
+        <w:t>add</w:t>
+      </w:r>
+      <w:r>
+        <w:rPr>
+          <w:rFonts w:ascii="Consolas" w:hAnsi="Consolas" w:cs="Consolas"/>
+          <w:color w:val="0000FF"/>
+          <w:sz w:val="19"/>
+          <w:szCs w:val="19"/>
+          <w:highlight w:val="white"/>
+        </w:rPr>
+        <w:t xml:space="preserve"> </w:t>
+      </w:r>
+      <w:r>
+        <w:rPr>
+          <w:rFonts w:ascii="Consolas" w:hAnsi="Consolas" w:cs="Consolas"/>
+          <w:color w:val="FF0000"/>
+          <w:sz w:val="19"/>
+          <w:szCs w:val="19"/>
+          <w:highlight w:val="white"/>
+        </w:rPr>
+        <w:t>key</w:t>
+      </w:r>
+      <w:r>
+        <w:rPr>
+          <w:rFonts w:ascii="Consolas" w:hAnsi="Consolas" w:cs="Consolas"/>
+          <w:color w:val="0000FF"/>
+          <w:sz w:val="19"/>
+          <w:szCs w:val="19"/>
+          <w:highlight w:val="white"/>
+        </w:rPr>
+        <w:t>=</w:t>
+      </w:r>
+      <w:r>
+        <w:rPr>
+          <w:rFonts w:ascii="Consolas" w:hAnsi="Consolas" w:cs="Consolas"/>
+          <w:color w:val="000000"/>
+          <w:sz w:val="19"/>
+          <w:szCs w:val="19"/>
+          <w:highlight w:val="white"/>
+        </w:rPr>
+        <w:t>"</w:t>
+      </w:r>
+      <w:r>
+        <w:rPr>
+          <w:rFonts w:ascii="Consolas" w:hAnsi="Consolas" w:cs="Consolas"/>
+          <w:color w:val="0000FF"/>
+          <w:sz w:val="19"/>
+          <w:szCs w:val="19"/>
+          <w:highlight w:val="white"/>
+        </w:rPr>
+        <w:t>Microsoft.ServiceBus.ConnectionString</w:t>
+      </w:r>
+      <w:r>
+        <w:rPr>
+          <w:rFonts w:ascii="Consolas" w:hAnsi="Consolas" w:cs="Consolas"/>
+          <w:color w:val="000000"/>
+          <w:sz w:val="19"/>
+          <w:szCs w:val="19"/>
+          <w:highlight w:val="white"/>
+        </w:rPr>
+        <w:t>"</w:t>
+      </w:r>
+      <w:r>
+        <w:rPr>
+          <w:rFonts w:ascii="Consolas" w:hAnsi="Consolas" w:cs="Consolas"/>
+          <w:color w:val="0000FF"/>
+          <w:sz w:val="19"/>
+          <w:szCs w:val="19"/>
+          <w:highlight w:val="white"/>
+        </w:rPr>
+        <w:t xml:space="preserve"> </w:t>
+      </w:r>
+      <w:r>
+        <w:rPr>
+          <w:rFonts w:ascii="Consolas" w:hAnsi="Consolas" w:cs="Consolas"/>
+          <w:color w:val="FF0000"/>
+          <w:sz w:val="19"/>
+          <w:szCs w:val="19"/>
+          <w:highlight w:val="white"/>
+        </w:rPr>
+        <w:t>value</w:t>
+      </w:r>
+      <w:r>
+        <w:rPr>
+          <w:rFonts w:ascii="Consolas" w:hAnsi="Consolas" w:cs="Consolas"/>
+          <w:color w:val="0000FF"/>
+          <w:sz w:val="19"/>
+          <w:szCs w:val="19"/>
+          <w:highlight w:val="white"/>
+        </w:rPr>
+        <w:t>=</w:t>
+      </w:r>
+      <w:r>
+        <w:rPr>
+          <w:rFonts w:ascii="Consolas" w:hAnsi="Consolas" w:cs="Consolas"/>
+          <w:color w:val="000000"/>
+          <w:sz w:val="19"/>
+          <w:szCs w:val="19"/>
+          <w:highlight w:val="white"/>
+        </w:rPr>
+        <w:t>"</w:t>
+      </w:r>
+      <w:r>
+        <w:rPr>
+          <w:rFonts w:ascii="Consolas" w:hAnsi="Consolas" w:cs="Consolas"/>
+          <w:color w:val="0000FF"/>
+          <w:sz w:val="19"/>
+          <w:szCs w:val="19"/>
+          <w:highlight w:val="white"/>
+        </w:rPr>
+        <w:t>Endpoint=sb://azexploresbns.servicebus.windows.net/;SharedAccessKeyName=RootManageSharedAccessKey;SharedAccessKey=</w:t>
+      </w:r>
+      <w:r>
+        <w:rPr>
+          <w:rFonts w:ascii="Consolas" w:hAnsi="Consolas" w:cs="Consolas"/>
+          <w:color w:val="0000FF"/>
+          <w:sz w:val="19"/>
+          <w:szCs w:val="19"/>
+          <w:highlight w:val="yellow"/>
+        </w:rPr>
+        <w:t>agcbG5SUSKB7AyaT9zkOfQ4Cqj4P5M4TAsxPGOKmUYs=</w:t>
+      </w:r>
+      <w:r>
+        <w:rPr>
+          <w:rFonts w:ascii="Consolas" w:hAnsi="Consolas" w:cs="Consolas"/>
+          <w:color w:val="000000"/>
+          <w:sz w:val="19"/>
+          <w:szCs w:val="19"/>
+          <w:highlight w:val="white"/>
+        </w:rPr>
+        <w:t>"</w:t>
+      </w:r>
+      <w:r>
+        <w:rPr>
+          <w:rFonts w:ascii="Consolas" w:hAnsi="Consolas" w:cs="Consolas"/>
+          <w:color w:val="0000FF"/>
+          <w:sz w:val="19"/>
+          <w:szCs w:val="19"/>
+          <w:highlight w:val="white"/>
+        </w:rPr>
+        <w:t xml:space="preserve"> /&gt;</w:t>
+      </w:r>
+    </w:p>
+    <w:p>
+      <w:pPr>
+        <w:pStyle w:val="NoSpacing"/>
+        <w:ind w:left="1080"/>
+      </w:pPr>
     </w:p>
     <w:p>
       <w:pPr>
@@ -3732,11 +3673,25 @@
         </w:numPr>
       </w:pPr>
       <w:r>
-        <w:lastRenderedPageBreak/>
-        <w:t>Now test it to see if it works</w:t>
-      </w:r>
-      <w:r>
-        <w:t>, being sure to run Visual Studio as administrator and be connected to the internet.</w:t>
+        <w:rPr>
+          <w:b/>
+        </w:rPr>
+        <w:t xml:space="preserve">Copy the </w:t>
+      </w:r>
+      <w:r>
+        <w:rPr>
+          <w:b/>
+        </w:rPr>
+        <w:t>Azure Table Storage</w:t>
+      </w:r>
+      <w:r>
+        <w:rPr>
+          <w:b/>
+        </w:rPr>
+        <w:t xml:space="preserve"> Shared Access Signature key value from the Azure Portal into the 3 app.config files</w:t>
+      </w:r>
+      <w:r>
+        <w:t>.  Please use roughly the same procedure as you did in the Service Bus shared assess key.</w:t>
       </w:r>
     </w:p>
     <w:p>
@@ -3748,23 +3703,252 @@
         </w:numPr>
       </w:pPr>
       <w:r>
-        <w:t xml:space="preserve">First, </w:t>
-      </w:r>
-      <w:proofErr w:type="gramStart"/>
-      <w:r>
-        <w:t>Rebuild</w:t>
-      </w:r>
-      <w:proofErr w:type="gramEnd"/>
-      <w:r>
-        <w:t xml:space="preserve"> the solution.  Note that you need to be hooked up to the internet so that </w:t>
-      </w:r>
-      <w:proofErr w:type="spellStart"/>
-      <w:r>
-        <w:t>NuGet</w:t>
-      </w:r>
-      <w:proofErr w:type="spellEnd"/>
-      <w:r>
-        <w:t xml:space="preserve"> will get assemblies.</w:t>
+        <w:t>Copy the Primary Access key from the azexplorestorage account’s Table Storage into notepad, and then into the StorageConnectionStrings of the following projects.</w:t>
+      </w:r>
+    </w:p>
+    <w:p>
+      <w:pPr>
+        <w:pStyle w:val="NoSpacing"/>
+      </w:pPr>
+    </w:p>
+    <w:p>
+      <w:pPr>
+        <w:pStyle w:val="NoSpacing"/>
+        <w:numPr>
+          <w:ilvl w:val="2"/>
+          <w:numId w:val="26"/>
+        </w:numPr>
+      </w:pPr>
+      <w:r>
+        <w:t>GS.iFX.Host.Azure.DataFeedWorker</w:t>
+      </w:r>
+    </w:p>
+    <w:p>
+      <w:pPr>
+        <w:pStyle w:val="NoSpacing"/>
+        <w:numPr>
+          <w:ilvl w:val="2"/>
+          <w:numId w:val="26"/>
+        </w:numPr>
+      </w:pPr>
+      <w:r>
+        <w:t>GS.iFX.Host.DataFeedServiceHost</w:t>
+      </w:r>
+    </w:p>
+    <w:p>
+      <w:pPr>
+        <w:pStyle w:val="NoSpacing"/>
+        <w:numPr>
+          <w:ilvl w:val="2"/>
+          <w:numId w:val="26"/>
+        </w:numPr>
+      </w:pPr>
+      <w:r>
+        <w:t>GS.iFX.Host.AdminNSomeServiceHost</w:t>
+      </w:r>
+    </w:p>
+    <w:p>
+      <w:pPr>
+        <w:pStyle w:val="NoSpacing"/>
+        <w:numPr>
+          <w:ilvl w:val="2"/>
+          <w:numId w:val="26"/>
+        </w:numPr>
+      </w:pPr>
+      <w:r>
+        <w:t>GS.Explore.AzTableStorageApp</w:t>
+      </w:r>
+    </w:p>
+    <w:p>
+      <w:pPr>
+        <w:pStyle w:val="NoSpacing"/>
+        <w:ind w:left="2160"/>
+      </w:pPr>
+    </w:p>
+    <w:p>
+      <w:pPr>
+        <w:pStyle w:val="NoSpacing"/>
+        <w:ind w:left="1080"/>
+      </w:pPr>
+      <w:r>
+        <w:rPr>
+          <w:rFonts w:ascii="Consolas" w:hAnsi="Consolas" w:cs="Consolas"/>
+          <w:color w:val="0000FF"/>
+          <w:sz w:val="19"/>
+          <w:szCs w:val="19"/>
+          <w:highlight w:val="white"/>
+        </w:rPr>
+        <w:t>&lt;</w:t>
+      </w:r>
+      <w:r>
+        <w:rPr>
+          <w:rFonts w:ascii="Consolas" w:hAnsi="Consolas" w:cs="Consolas"/>
+          <w:color w:val="A31515"/>
+          <w:sz w:val="19"/>
+          <w:szCs w:val="19"/>
+          <w:highlight w:val="white"/>
+        </w:rPr>
+        <w:t>add</w:t>
+      </w:r>
+      <w:r>
+        <w:rPr>
+          <w:rFonts w:ascii="Consolas" w:hAnsi="Consolas" w:cs="Consolas"/>
+          <w:color w:val="0000FF"/>
+          <w:sz w:val="19"/>
+          <w:szCs w:val="19"/>
+          <w:highlight w:val="white"/>
+        </w:rPr>
+        <w:t xml:space="preserve"> </w:t>
+      </w:r>
+      <w:r>
+        <w:rPr>
+          <w:rFonts w:ascii="Consolas" w:hAnsi="Consolas" w:cs="Consolas"/>
+          <w:color w:val="FF0000"/>
+          <w:sz w:val="19"/>
+          <w:szCs w:val="19"/>
+          <w:highlight w:val="white"/>
+        </w:rPr>
+        <w:t>key</w:t>
+      </w:r>
+      <w:r>
+        <w:rPr>
+          <w:rFonts w:ascii="Consolas" w:hAnsi="Consolas" w:cs="Consolas"/>
+          <w:color w:val="0000FF"/>
+          <w:sz w:val="19"/>
+          <w:szCs w:val="19"/>
+          <w:highlight w:val="white"/>
+        </w:rPr>
+        <w:t>=</w:t>
+      </w:r>
+      <w:r>
+        <w:rPr>
+          <w:rFonts w:ascii="Consolas" w:hAnsi="Consolas" w:cs="Consolas"/>
+          <w:color w:val="000000"/>
+          <w:sz w:val="19"/>
+          <w:szCs w:val="19"/>
+          <w:highlight w:val="white"/>
+        </w:rPr>
+        <w:t>"</w:t>
+      </w:r>
+      <w:r>
+        <w:rPr>
+          <w:rFonts w:ascii="Consolas" w:hAnsi="Consolas" w:cs="Consolas"/>
+          <w:color w:val="0000FF"/>
+          <w:sz w:val="19"/>
+          <w:szCs w:val="19"/>
+          <w:highlight w:val="white"/>
+        </w:rPr>
+        <w:t>StorageConnectionString</w:t>
+      </w:r>
+      <w:r>
+        <w:rPr>
+          <w:rFonts w:ascii="Consolas" w:hAnsi="Consolas" w:cs="Consolas"/>
+          <w:color w:val="000000"/>
+          <w:sz w:val="19"/>
+          <w:szCs w:val="19"/>
+          <w:highlight w:val="white"/>
+        </w:rPr>
+        <w:t>"</w:t>
+      </w:r>
+      <w:r>
+        <w:rPr>
+          <w:rFonts w:ascii="Consolas" w:hAnsi="Consolas" w:cs="Consolas"/>
+          <w:color w:val="0000FF"/>
+          <w:sz w:val="19"/>
+          <w:szCs w:val="19"/>
+          <w:highlight w:val="white"/>
+        </w:rPr>
+        <w:t xml:space="preserve"> </w:t>
+      </w:r>
+      <w:r>
+        <w:rPr>
+          <w:rFonts w:ascii="Consolas" w:hAnsi="Consolas" w:cs="Consolas"/>
+          <w:color w:val="FF0000"/>
+          <w:sz w:val="19"/>
+          <w:szCs w:val="19"/>
+          <w:highlight w:val="white"/>
+        </w:rPr>
+        <w:t>value</w:t>
+      </w:r>
+      <w:r>
+        <w:rPr>
+          <w:rFonts w:ascii="Consolas" w:hAnsi="Consolas" w:cs="Consolas"/>
+          <w:color w:val="0000FF"/>
+          <w:sz w:val="19"/>
+          <w:szCs w:val="19"/>
+          <w:highlight w:val="white"/>
+        </w:rPr>
+        <w:t>=</w:t>
+      </w:r>
+      <w:r>
+        <w:rPr>
+          <w:rFonts w:ascii="Consolas" w:hAnsi="Consolas" w:cs="Consolas"/>
+          <w:color w:val="000000"/>
+          <w:sz w:val="19"/>
+          <w:szCs w:val="19"/>
+          <w:highlight w:val="white"/>
+        </w:rPr>
+        <w:t>"</w:t>
+      </w:r>
+      <w:r>
+        <w:rPr>
+          <w:rFonts w:ascii="Consolas" w:hAnsi="Consolas" w:cs="Consolas"/>
+          <w:color w:val="0000FF"/>
+          <w:sz w:val="19"/>
+          <w:szCs w:val="19"/>
+          <w:highlight w:val="white"/>
+        </w:rPr>
+        <w:t>DefaultEndpointsProtocol=https;AccountName=azexplorestorage;AccountKey=</w:t>
+      </w:r>
+      <w:r>
+        <w:rPr>
+          <w:rFonts w:ascii="Consolas" w:hAnsi="Consolas" w:cs="Consolas"/>
+          <w:color w:val="0000FF"/>
+          <w:sz w:val="19"/>
+          <w:szCs w:val="19"/>
+          <w:highlight w:val="yellow"/>
+        </w:rPr>
+        <w:t>KI4K5uJKgcNRmcx9ZzJoFlrpKLGGZ455Z5c049iEhJB28w0fz/77U9WG7qiJR2gRdJt6r1lyvWlkp8Dc/KW3FQ==</w:t>
+      </w:r>
+      <w:r>
+        <w:rPr>
+          <w:rFonts w:ascii="Consolas" w:hAnsi="Consolas" w:cs="Consolas"/>
+          <w:color w:val="000000"/>
+          <w:sz w:val="19"/>
+          <w:szCs w:val="19"/>
+          <w:highlight w:val="white"/>
+        </w:rPr>
+        <w:t>"</w:t>
+      </w:r>
+      <w:r>
+        <w:rPr>
+          <w:rFonts w:ascii="Consolas" w:hAnsi="Consolas" w:cs="Consolas"/>
+          <w:color w:val="0000FF"/>
+          <w:sz w:val="19"/>
+          <w:szCs w:val="19"/>
+          <w:highlight w:val="white"/>
+        </w:rPr>
+        <w:t xml:space="preserve"> /&gt;</w:t>
+      </w:r>
+    </w:p>
+    <w:p>
+      <w:pPr>
+        <w:pStyle w:val="ListParagraph"/>
+      </w:pPr>
+    </w:p>
+    <w:p>
+      <w:pPr>
+        <w:pStyle w:val="NoSpacing"/>
+        <w:numPr>
+          <w:ilvl w:val="0"/>
+          <w:numId w:val="26"/>
+        </w:numPr>
+      </w:pPr>
+      <w:r>
+        <w:t>Now test it to see if it works</w:t>
+      </w:r>
+      <w:r>
+        <w:t>, being sure to run Visual Studio as administrator and be connected to the internet.</w:t>
       </w:r>
     </w:p>
     <w:p>
@@ -3776,15 +3960,28 @@
         </w:numPr>
       </w:pPr>
       <w:r>
+        <w:t>First, Rebuild the solution.  Note that you need to be hooked up to the internet so that NuGet will get assemblies.</w:t>
+      </w:r>
+    </w:p>
+    <w:p>
+      <w:pPr>
+        <w:pStyle w:val="NoSpacing"/>
+        <w:numPr>
+          <w:ilvl w:val="1"/>
+          <w:numId w:val="26"/>
+        </w:numPr>
+      </w:pPr>
+      <w:r>
         <w:t xml:space="preserve">Next, run the </w:t>
       </w:r>
-      <w:proofErr w:type="spellStart"/>
-      <w:r>
-        <w:t>DataSourceSimulatorClient</w:t>
-      </w:r>
-      <w:proofErr w:type="spellEnd"/>
-      <w:r>
-        <w:t xml:space="preserve"> via Debug, Start new instance.</w:t>
+      <w:r>
+        <w:t>GS.Test.Client.DataSourceSimulator</w:t>
+      </w:r>
+      <w:r>
+        <w:t xml:space="preserve"> </w:t>
+      </w:r>
+      <w:r>
+        <w:t>via Debug, Start new instance.</w:t>
       </w:r>
     </w:p>
     <w:p>
@@ -3822,11 +4019,9 @@
       <w:r>
         <w:t xml:space="preserve">If this successfully worked, then you can run the </w:t>
       </w:r>
-      <w:proofErr w:type="spellStart"/>
-      <w:r>
-        <w:t>DataIngestionServiceHost</w:t>
-      </w:r>
-      <w:proofErr w:type="spellEnd"/>
+      <w:r>
+        <w:t>GS.iFX.Host.DataFeedServiceHost</w:t>
+      </w:r>
       <w:r>
         <w:t xml:space="preserve"> and watch it empty the queue.</w:t>
       </w:r>
@@ -3864,15 +4059,7 @@
         </w:numPr>
       </w:pPr>
       <w:r>
-        <w:t xml:space="preserve">Note we are NOT using the queue’s </w:t>
-      </w:r>
-      <w:proofErr w:type="spellStart"/>
-      <w:r>
-        <w:t>SharedAccessSignature</w:t>
-      </w:r>
-      <w:proofErr w:type="spellEnd"/>
-      <w:r>
-        <w:t>.  Instead we are using that of the Service Bus Namespace.  In production situations it is more secure to use the queues Shared Access Signature.</w:t>
+        <w:t>Note we are NOT using the queue’s SharedAccessSignature.  Instead we are using that of the Service Bus Namespace.  In production situations it is more secure to use the queues Shared Access Signature.</w:t>
       </w:r>
     </w:p>
     <w:p>
@@ -3890,49 +4077,19 @@
         </w:numPr>
       </w:pPr>
       <w:r>
-        <w:t xml:space="preserve">If it works try </w:t>
-      </w:r>
-      <w:proofErr w:type="spellStart"/>
-      <w:r>
-        <w:t>enqueueing</w:t>
-      </w:r>
-      <w:proofErr w:type="spellEnd"/>
-      <w:r>
-        <w:t xml:space="preserve"> some items without the </w:t>
-      </w:r>
-      <w:proofErr w:type="spellStart"/>
-      <w:r>
-        <w:t>DataIngestionServiceHost</w:t>
-      </w:r>
-      <w:proofErr w:type="spellEnd"/>
+        <w:t xml:space="preserve">If it works try enqueueing some items without the </w:t>
+      </w:r>
+      <w:r>
+        <w:t>GS.iFX.Host.DataFeedServiceHost</w:t>
+      </w:r>
       <w:r>
         <w:t xml:space="preserve"> running.  Then look at the queue in the Azure Portal and you’ll see the queue count is non-zero.  Then launch the </w:t>
       </w:r>
-      <w:proofErr w:type="spellStart"/>
-      <w:r>
-        <w:t>DataIngestionServiceHost</w:t>
-      </w:r>
-      <w:proofErr w:type="spellEnd"/>
-      <w:r>
-        <w:t xml:space="preserve"> and watch it initially </w:t>
-      </w:r>
-      <w:proofErr w:type="spellStart"/>
-      <w:proofErr w:type="gramStart"/>
-      <w:r>
-        <w:t>dequeue</w:t>
-      </w:r>
-      <w:proofErr w:type="spellEnd"/>
-      <w:proofErr w:type="gramEnd"/>
-      <w:r>
-        <w:t xml:space="preserve"> all the </w:t>
-      </w:r>
-      <w:proofErr w:type="spellStart"/>
-      <w:r>
-        <w:t>enqueued</w:t>
-      </w:r>
-      <w:proofErr w:type="spellEnd"/>
-      <w:r>
-        <w:t xml:space="preserve"> items as it starts.</w:t>
+      <w:r>
+        <w:t>GS.iFX.Host.DataFeedServiceHost</w:t>
+      </w:r>
+      <w:r>
+        <w:t xml:space="preserve"> and watch it initially dequeue all the enqueued items as it starts.</w:t>
       </w:r>
     </w:p>
     <w:p>
@@ -3944,15 +4101,7 @@
         </w:numPr>
       </w:pPr>
       <w:r>
-        <w:t xml:space="preserve">Try exploring the </w:t>
-      </w:r>
-      <w:proofErr w:type="spellStart"/>
-      <w:r>
-        <w:t>behavor</w:t>
-      </w:r>
-      <w:proofErr w:type="spellEnd"/>
-      <w:r>
-        <w:t xml:space="preserve"> of these 2 console apps running at the same time.</w:t>
+        <w:t>Try exploring the behavor of these 2 console apps running at the same time.</w:t>
       </w:r>
     </w:p>
     <w:p>
@@ -3964,23 +4113,7 @@
         </w:numPr>
       </w:pPr>
       <w:r>
-        <w:t xml:space="preserve">Open the server explorer window.  Right click on the </w:t>
-      </w:r>
-      <w:proofErr w:type="spellStart"/>
-      <w:r>
-        <w:t>HDInsight</w:t>
-      </w:r>
-      <w:proofErr w:type="spellEnd"/>
-      <w:r>
-        <w:t xml:space="preserve"> node and refresh it (this gets you logged in).  Then refresh the Service Bus element.  Drill down into it and find the </w:t>
-      </w:r>
-      <w:proofErr w:type="spellStart"/>
-      <w:r>
-        <w:t>ingestionqueue</w:t>
-      </w:r>
-      <w:proofErr w:type="spellEnd"/>
-      <w:r>
-        <w:t>.  Right click on it and select Properties.  It will tell you how many items are in the queue, among other things.</w:t>
+        <w:t>Open the server explorer window.  Right click on the HDInsight node and refresh it (this gets you logged in).  Then refresh the Service Bus element.  Drill down into it and find the ingestionqueue.  Right click on it and select Properties.  It will tell you how many items are in the queue, among other things.</w:t>
       </w:r>
     </w:p>
     <w:p>
@@ -4012,11 +4145,9 @@
       <w:r>
         <w:t xml:space="preserve"> service in the </w:t>
       </w:r>
-      <w:proofErr w:type="spellStart"/>
-      <w:r>
-        <w:t>DataIngestionCloudSvc</w:t>
-      </w:r>
-      <w:proofErr w:type="spellEnd"/>
+      <w:r>
+        <w:t>GS.iFX.Host.Azure.DataFeedSvc</w:t>
+      </w:r>
       <w:r>
         <w:t xml:space="preserve"> locally, in the local Azure emulator.</w:t>
       </w:r>
@@ -4035,11 +4166,9 @@
       <w:r>
         <w:t xml:space="preserve">ight click on </w:t>
       </w:r>
-      <w:proofErr w:type="spellStart"/>
-      <w:r>
-        <w:t>DataIngestionCloudSvc</w:t>
-      </w:r>
-      <w:proofErr w:type="spellEnd"/>
+      <w:r>
+        <w:t>GS.iFX.Host.Azure.DataFeedSvc</w:t>
+      </w:r>
       <w:r>
         <w:t xml:space="preserve"> and select Debug, Start New Instance</w:t>
       </w:r>
@@ -4068,15 +4197,7 @@
         <w:t>Instead open the Visual Studio Output window and you will see the output of the Trace statements embedded in the code</w:t>
       </w:r>
       <w:r>
-        <w:t xml:space="preserve"> of the </w:t>
-      </w:r>
-      <w:proofErr w:type="spellStart"/>
-      <w:r>
-        <w:t>WorkerRole</w:t>
-      </w:r>
-      <w:proofErr w:type="spellEnd"/>
-      <w:r>
-        <w:t xml:space="preserve"> and WCF Service</w:t>
+        <w:t xml:space="preserve"> of the WorkerRole and WCF Service</w:t>
       </w:r>
       <w:r>
         <w:t>.</w:t>
@@ -4117,13 +4238,11 @@
       <w:r>
         <w:t xml:space="preserve"> Service, start the </w:t>
       </w:r>
-      <w:proofErr w:type="spellStart"/>
-      <w:r>
-        <w:t>DataSourceSimulatorClient</w:t>
-      </w:r>
-      <w:proofErr w:type="spellEnd"/>
-      <w:r>
-        <w:t xml:space="preserve"> and enqueuer a few items.  Watch the Output window to see the trace of their processing.</w:t>
+      <w:r>
+        <w:t>GS.Test.Client.DataSourceSimulator</w:t>
+      </w:r>
+      <w:r>
+        <w:t xml:space="preserve"> and enqueue a few items.  Watch the Output window to see the trace of their processing.</w:t>
       </w:r>
     </w:p>
     <w:p>
@@ -4141,6 +4260,36 @@
         </w:numPr>
       </w:pPr>
       <w:r>
+        <w:t xml:space="preserve">You should also try running the </w:t>
+      </w:r>
+      <w:r>
+        <w:t>GS.iFX.Host.AdminNSomeServiceHost</w:t>
+      </w:r>
+      <w:r>
+        <w:t xml:space="preserve"> and the </w:t>
+      </w:r>
+      <w:r>
+        <w:t>GS.Test.Client.AdminNSomeTester</w:t>
+      </w:r>
+      <w:r>
+        <w:t xml:space="preserve"> together.  This will allow you to do an Admin query to see the ingestionqueue length and statistics, plus do a dummy analysis of the ingested data.</w:t>
+      </w:r>
+    </w:p>
+    <w:p>
+      <w:pPr>
+        <w:pStyle w:val="NoSpacing"/>
+        <w:ind w:left="720"/>
+      </w:pPr>
+    </w:p>
+    <w:p>
+      <w:pPr>
+        <w:pStyle w:val="NoSpacing"/>
+        <w:numPr>
+          <w:ilvl w:val="0"/>
+          <w:numId w:val="23"/>
+        </w:numPr>
+      </w:pPr>
+      <w:r>
         <w:t>Once you get to the point where you can do the above, your solution is ready to be deployed to the Cloud.</w:t>
       </w:r>
     </w:p>
@@ -4185,11 +4334,9 @@
       <w:r>
         <w:t xml:space="preserve">Right click on </w:t>
       </w:r>
-      <w:proofErr w:type="spellStart"/>
-      <w:r>
-        <w:t>DataIngestionCloudSvc</w:t>
-      </w:r>
-      <w:proofErr w:type="spellEnd"/>
+      <w:r>
+        <w:t>GS.iFX.Host.Azure.DataFeedSvc</w:t>
+      </w:r>
       <w:r>
         <w:t xml:space="preserve"> and select Publish</w:t>
       </w:r>
@@ -4203,15 +4350,7 @@
         </w:numPr>
       </w:pPr>
       <w:r>
-        <w:t xml:space="preserve">In the Microsoft Azure Publish Summary window press the </w:t>
-      </w:r>
-      <w:proofErr w:type="gramStart"/>
-      <w:r>
-        <w:t>Previous</w:t>
-      </w:r>
-      <w:proofErr w:type="gramEnd"/>
-      <w:r>
-        <w:t xml:space="preserve"> button.</w:t>
+        <w:t>In the Microsoft Azure Publish Summary window press the Previous button.</w:t>
       </w:r>
     </w:p>
     <w:p>
@@ -4235,13 +4374,8 @@
         </w:numPr>
       </w:pPr>
       <w:r>
-        <w:t xml:space="preserve">Cloud Service:  </w:t>
-      </w:r>
-      <w:proofErr w:type="spellStart"/>
-      <w:r>
-        <w:t>AzExploreCloudSvc</w:t>
-      </w:r>
-      <w:proofErr w:type="spellEnd"/>
+        <w:t>Cloud Service:  AzExploreCloudSvc</w:t>
+      </w:r>
     </w:p>
     <w:p>
       <w:pPr>
@@ -4312,13 +4446,8 @@
         </w:numPr>
       </w:pPr>
       <w:r>
-        <w:t xml:space="preserve">Name:  </w:t>
-      </w:r>
-      <w:proofErr w:type="spellStart"/>
-      <w:r>
-        <w:t>AzExploreStorage</w:t>
-      </w:r>
-      <w:proofErr w:type="spellEnd"/>
+        <w:t>Name:  AzExploreStorage</w:t>
+      </w:r>
     </w:p>
     <w:p>
       <w:pPr>
@@ -4329,13 +4458,8 @@
         </w:numPr>
       </w:pPr>
       <w:r>
-        <w:t xml:space="preserve">Region or Affinity Group:  Whatever is closest to </w:t>
-      </w:r>
-      <w:proofErr w:type="gramStart"/>
-      <w:r>
-        <w:t>you.</w:t>
-      </w:r>
-      <w:proofErr w:type="gramEnd"/>
+        <w:t>Region or Affinity Group:  Whatever is closest to you.</w:t>
+      </w:r>
     </w:p>
     <w:p>
       <w:pPr>
@@ -4363,16 +4487,7 @@
         </w:numPr>
       </w:pPr>
       <w:r>
-        <w:lastRenderedPageBreak/>
-        <w:t xml:space="preserve">Here </w:t>
-      </w:r>
-      <w:proofErr w:type="gramStart"/>
-      <w:r>
-        <w:t>are</w:t>
-      </w:r>
-      <w:proofErr w:type="gramEnd"/>
-      <w:r>
-        <w:t xml:space="preserve"> what the </w:t>
+        <w:t xml:space="preserve">Here are what the </w:t>
       </w:r>
       <w:r>
         <w:t>A</w:t>
@@ -4521,7 +4636,6 @@
         </w:numPr>
       </w:pPr>
       <w:r>
-        <w:lastRenderedPageBreak/>
         <w:t xml:space="preserve">Here is what </w:t>
       </w:r>
       <w:r>
@@ -4638,42 +4752,34 @@
       <w:pPr>
         <w:pStyle w:val="NoSpacing"/>
       </w:pPr>
-      <w:proofErr w:type="gramStart"/>
       <w:r>
         <w:t>V 0.1,</w:t>
       </w:r>
       <w:r>
-        <w:t xml:space="preserve"> 5/7/15, George Stevens.</w:t>
-      </w:r>
-      <w:proofErr w:type="gramEnd"/>
-      <w:r>
-        <w:t xml:space="preserve">  </w:t>
-      </w:r>
-      <w:proofErr w:type="gramStart"/>
-      <w:r>
-        <w:t>Initial document.</w:t>
-      </w:r>
-      <w:proofErr w:type="gramEnd"/>
-    </w:p>
-    <w:p>
-      <w:pPr>
-        <w:pStyle w:val="NoSpacing"/>
-      </w:pPr>
-      <w:proofErr w:type="gramStart"/>
-      <w:r>
-        <w:t>V 0.2, 5/10/15, George Stevens.</w:t>
-      </w:r>
-      <w:proofErr w:type="gramEnd"/>
-      <w:r>
-        <w:t xml:space="preserve">  Clean up </w:t>
-      </w:r>
-      <w:proofErr w:type="spellStart"/>
-      <w:r>
-        <w:t>ServiceModelEx</w:t>
-      </w:r>
-      <w:proofErr w:type="spellEnd"/>
-      <w:r>
-        <w:t xml:space="preserve"> setup instructions.</w:t>
+        <w:t xml:space="preserve"> </w:t>
+      </w:r>
+      <w:r>
+        <w:t>6</w:t>
+      </w:r>
+      <w:r>
+        <w:t>/</w:t>
+      </w:r>
+      <w:r>
+        <w:t>11</w:t>
+      </w:r>
+      <w:r>
+        <w:t xml:space="preserve">/15, George Stevens.  Initial </w:t>
+      </w:r>
+      <w:r>
+        <w:t>conversion from WcfNQueueSMEx initial blog in the series</w:t>
+      </w:r>
+      <w:r>
+        <w:t xml:space="preserve"> to fit the new WcfNQueueSMEx2 solution</w:t>
+      </w:r>
+      <w:bookmarkStart w:id="0" w:name="_GoBack"/>
+      <w:bookmarkEnd w:id="0"/>
+      <w:r>
+        <w:t>.</w:t>
       </w:r>
     </w:p>
     <w:sectPr>
@@ -4749,7 +4855,7 @@
           <w:rPr>
             <w:noProof/>
           </w:rPr>
-          <w:t>2</w:t>
+          <w:t>1</w:t>
         </w:r>
         <w:r>
           <w:rPr>
@@ -5203,6 +5309,95 @@
     </w:lvl>
   </w:abstractNum>
   <w:abstractNum w:abstractNumId="4">
+    <w:nsid w:val="12F56FC8"/>
+    <w:multiLevelType w:val="hybridMultilevel"/>
+    <w:tmpl w:val="A3A6A154"/>
+    <w:lvl w:ilvl="0" w:tplc="0409001B">
+      <w:start w:val="1"/>
+      <w:numFmt w:val="lowerRoman"/>
+      <w:lvlText w:val="%1."/>
+      <w:lvlJc w:val="right"/>
+      <w:pPr>
+        <w:ind w:left="1080" w:hanging="360"/>
+      </w:pPr>
+      <w:rPr>
+        <w:rFonts w:hint="default"/>
+      </w:rPr>
+    </w:lvl>
+    <w:lvl w:ilvl="1" w:tplc="04090011">
+      <w:start w:val="1"/>
+      <w:numFmt w:val="decimal"/>
+      <w:lvlText w:val="%2)"/>
+      <w:lvlJc w:val="left"/>
+      <w:pPr>
+        <w:ind w:left="1800" w:hanging="360"/>
+      </w:pPr>
+    </w:lvl>
+    <w:lvl w:ilvl="2" w:tplc="0409001B" w:tentative="1">
+      <w:start w:val="1"/>
+      <w:numFmt w:val="lowerRoman"/>
+      <w:lvlText w:val="%3."/>
+      <w:lvlJc w:val="right"/>
+      <w:pPr>
+        <w:ind w:left="2520" w:hanging="180"/>
+      </w:pPr>
+    </w:lvl>
+    <w:lvl w:ilvl="3" w:tplc="0409000F" w:tentative="1">
+      <w:start w:val="1"/>
+      <w:numFmt w:val="decimal"/>
+      <w:lvlText w:val="%4."/>
+      <w:lvlJc w:val="left"/>
+      <w:pPr>
+        <w:ind w:left="3240" w:hanging="360"/>
+      </w:pPr>
+    </w:lvl>
+    <w:lvl w:ilvl="4" w:tplc="04090019" w:tentative="1">
+      <w:start w:val="1"/>
+      <w:numFmt w:val="lowerLetter"/>
+      <w:lvlText w:val="%5."/>
+      <w:lvlJc w:val="left"/>
+      <w:pPr>
+        <w:ind w:left="3960" w:hanging="360"/>
+      </w:pPr>
+    </w:lvl>
+    <w:lvl w:ilvl="5" w:tplc="0409001B" w:tentative="1">
+      <w:start w:val="1"/>
+      <w:numFmt w:val="lowerRoman"/>
+      <w:lvlText w:val="%6."/>
+      <w:lvlJc w:val="right"/>
+      <w:pPr>
+        <w:ind w:left="4680" w:hanging="180"/>
+      </w:pPr>
+    </w:lvl>
+    <w:lvl w:ilvl="6" w:tplc="0409000F" w:tentative="1">
+      <w:start w:val="1"/>
+      <w:numFmt w:val="decimal"/>
+      <w:lvlText w:val="%7."/>
+      <w:lvlJc w:val="left"/>
+      <w:pPr>
+        <w:ind w:left="5400" w:hanging="360"/>
+      </w:pPr>
+    </w:lvl>
+    <w:lvl w:ilvl="7" w:tplc="04090019" w:tentative="1">
+      <w:start w:val="1"/>
+      <w:numFmt w:val="lowerLetter"/>
+      <w:lvlText w:val="%8."/>
+      <w:lvlJc w:val="left"/>
+      <w:pPr>
+        <w:ind w:left="6120" w:hanging="360"/>
+      </w:pPr>
+    </w:lvl>
+    <w:lvl w:ilvl="8" w:tplc="0409001B" w:tentative="1">
+      <w:start w:val="1"/>
+      <w:numFmt w:val="lowerRoman"/>
+      <w:lvlText w:val="%9."/>
+      <w:lvlJc w:val="right"/>
+      <w:pPr>
+        <w:ind w:left="6840" w:hanging="180"/>
+      </w:pPr>
+    </w:lvl>
+  </w:abstractNum>
+  <w:abstractNum w:abstractNumId="5">
     <w:nsid w:val="15E940C1"/>
     <w:multiLevelType w:val="hybridMultilevel"/>
     <w:tmpl w:val="E18AF7A0"/>
@@ -5288,7 +5483,7 @@
       </w:pPr>
     </w:lvl>
   </w:abstractNum>
-  <w:abstractNum w:abstractNumId="5">
+  <w:abstractNum w:abstractNumId="6">
     <w:nsid w:val="168E05CF"/>
     <w:multiLevelType w:val="hybridMultilevel"/>
     <w:tmpl w:val="47E8001C"/>
@@ -5377,7 +5572,7 @@
       </w:pPr>
     </w:lvl>
   </w:abstractNum>
-  <w:abstractNum w:abstractNumId="6">
+  <w:abstractNum w:abstractNumId="7">
     <w:nsid w:val="1C813843"/>
     <w:multiLevelType w:val="hybridMultilevel"/>
     <w:tmpl w:val="86141AEA"/>
@@ -5466,7 +5661,96 @@
       </w:pPr>
     </w:lvl>
   </w:abstractNum>
-  <w:abstractNum w:abstractNumId="7">
+  <w:abstractNum w:abstractNumId="8">
+    <w:nsid w:val="23A36508"/>
+    <w:multiLevelType w:val="hybridMultilevel"/>
+    <w:tmpl w:val="4E9C131E"/>
+    <w:lvl w:ilvl="0" w:tplc="991C63AC">
+      <w:start w:val="7"/>
+      <w:numFmt w:val="lowerLetter"/>
+      <w:lvlText w:val="%1."/>
+      <w:lvlJc w:val="left"/>
+      <w:pPr>
+        <w:ind w:left="360" w:hanging="360"/>
+      </w:pPr>
+      <w:rPr>
+        <w:rFonts w:hint="default"/>
+      </w:rPr>
+    </w:lvl>
+    <w:lvl w:ilvl="1" w:tplc="04090019" w:tentative="1">
+      <w:start w:val="1"/>
+      <w:numFmt w:val="lowerLetter"/>
+      <w:lvlText w:val="%2."/>
+      <w:lvlJc w:val="left"/>
+      <w:pPr>
+        <w:ind w:left="720" w:hanging="360"/>
+      </w:pPr>
+    </w:lvl>
+    <w:lvl w:ilvl="2" w:tplc="0409001B" w:tentative="1">
+      <w:start w:val="1"/>
+      <w:numFmt w:val="lowerRoman"/>
+      <w:lvlText w:val="%3."/>
+      <w:lvlJc w:val="right"/>
+      <w:pPr>
+        <w:ind w:left="1440" w:hanging="180"/>
+      </w:pPr>
+    </w:lvl>
+    <w:lvl w:ilvl="3" w:tplc="0409000F" w:tentative="1">
+      <w:start w:val="1"/>
+      <w:numFmt w:val="decimal"/>
+      <w:lvlText w:val="%4."/>
+      <w:lvlJc w:val="left"/>
+      <w:pPr>
+        <w:ind w:left="2160" w:hanging="360"/>
+      </w:pPr>
+    </w:lvl>
+    <w:lvl w:ilvl="4" w:tplc="04090019" w:tentative="1">
+      <w:start w:val="1"/>
+      <w:numFmt w:val="lowerLetter"/>
+      <w:lvlText w:val="%5."/>
+      <w:lvlJc w:val="left"/>
+      <w:pPr>
+        <w:ind w:left="2880" w:hanging="360"/>
+      </w:pPr>
+    </w:lvl>
+    <w:lvl w:ilvl="5" w:tplc="0409001B" w:tentative="1">
+      <w:start w:val="1"/>
+      <w:numFmt w:val="lowerRoman"/>
+      <w:lvlText w:val="%6."/>
+      <w:lvlJc w:val="right"/>
+      <w:pPr>
+        <w:ind w:left="3600" w:hanging="180"/>
+      </w:pPr>
+    </w:lvl>
+    <w:lvl w:ilvl="6" w:tplc="0409000F" w:tentative="1">
+      <w:start w:val="1"/>
+      <w:numFmt w:val="decimal"/>
+      <w:lvlText w:val="%7."/>
+      <w:lvlJc w:val="left"/>
+      <w:pPr>
+        <w:ind w:left="4320" w:hanging="360"/>
+      </w:pPr>
+    </w:lvl>
+    <w:lvl w:ilvl="7" w:tplc="04090019" w:tentative="1">
+      <w:start w:val="1"/>
+      <w:numFmt w:val="lowerLetter"/>
+      <w:lvlText w:val="%8."/>
+      <w:lvlJc w:val="left"/>
+      <w:pPr>
+        <w:ind w:left="5040" w:hanging="360"/>
+      </w:pPr>
+    </w:lvl>
+    <w:lvl w:ilvl="8" w:tplc="0409001B" w:tentative="1">
+      <w:start w:val="1"/>
+      <w:numFmt w:val="lowerRoman"/>
+      <w:lvlText w:val="%9."/>
+      <w:lvlJc w:val="right"/>
+      <w:pPr>
+        <w:ind w:left="5760" w:hanging="180"/>
+      </w:pPr>
+    </w:lvl>
+  </w:abstractNum>
+  <w:abstractNum w:abstractNumId="9">
     <w:nsid w:val="2E215729"/>
     <w:multiLevelType w:val="hybridMultilevel"/>
     <w:tmpl w:val="182A6392"/>
@@ -5555,7 +5839,7 @@
       </w:pPr>
     </w:lvl>
   </w:abstractNum>
-  <w:abstractNum w:abstractNumId="8">
+  <w:abstractNum w:abstractNumId="10">
     <w:nsid w:val="2F337F61"/>
     <w:multiLevelType w:val="hybridMultilevel"/>
     <w:tmpl w:val="0BF03DBE"/>
@@ -5641,7 +5925,7 @@
       </w:pPr>
     </w:lvl>
   </w:abstractNum>
-  <w:abstractNum w:abstractNumId="9">
+  <w:abstractNum w:abstractNumId="11">
     <w:nsid w:val="35B51053"/>
     <w:multiLevelType w:val="hybridMultilevel"/>
     <w:tmpl w:val="EACADFC0"/>
@@ -5727,7 +6011,7 @@
       </w:pPr>
     </w:lvl>
   </w:abstractNum>
-  <w:abstractNum w:abstractNumId="10">
+  <w:abstractNum w:abstractNumId="12">
     <w:nsid w:val="35D865C8"/>
     <w:multiLevelType w:val="hybridMultilevel"/>
     <w:tmpl w:val="F9BA0C2E"/>
@@ -5813,7 +6097,7 @@
       </w:pPr>
     </w:lvl>
   </w:abstractNum>
-  <w:abstractNum w:abstractNumId="11">
+  <w:abstractNum w:abstractNumId="13">
     <w:nsid w:val="3A4649EA"/>
     <w:multiLevelType w:val="hybridMultilevel"/>
     <w:tmpl w:val="93E40410"/>
@@ -5899,7 +6183,7 @@
       </w:pPr>
     </w:lvl>
   </w:abstractNum>
-  <w:abstractNum w:abstractNumId="12">
+  <w:abstractNum w:abstractNumId="14">
     <w:nsid w:val="3B196BBF"/>
     <w:multiLevelType w:val="hybridMultilevel"/>
     <w:tmpl w:val="96885E80"/>
@@ -5988,7 +6272,7 @@
       </w:pPr>
     </w:lvl>
   </w:abstractNum>
-  <w:abstractNum w:abstractNumId="13">
+  <w:abstractNum w:abstractNumId="15">
     <w:nsid w:val="3B3C271B"/>
     <w:multiLevelType w:val="hybridMultilevel"/>
     <w:tmpl w:val="DF30E616"/>
@@ -6074,7 +6358,7 @@
       </w:pPr>
     </w:lvl>
   </w:abstractNum>
-  <w:abstractNum w:abstractNumId="14">
+  <w:abstractNum w:abstractNumId="16">
     <w:nsid w:val="500B6C2A"/>
     <w:multiLevelType w:val="hybridMultilevel"/>
     <w:tmpl w:val="98546424"/>
@@ -6163,7 +6447,7 @@
       </w:pPr>
     </w:lvl>
   </w:abstractNum>
-  <w:abstractNum w:abstractNumId="15">
+  <w:abstractNum w:abstractNumId="17">
     <w:nsid w:val="555C74B8"/>
     <w:multiLevelType w:val="hybridMultilevel"/>
     <w:tmpl w:val="B5C84720"/>
@@ -6249,7 +6533,7 @@
       </w:pPr>
     </w:lvl>
   </w:abstractNum>
-  <w:abstractNum w:abstractNumId="16">
+  <w:abstractNum w:abstractNumId="18">
     <w:nsid w:val="567C1E26"/>
     <w:multiLevelType w:val="hybridMultilevel"/>
     <w:tmpl w:val="12DCEF5A"/>
@@ -6344,7 +6628,7 @@
       </w:pPr>
     </w:lvl>
   </w:abstractNum>
-  <w:abstractNum w:abstractNumId="17">
+  <w:abstractNum w:abstractNumId="19">
     <w:nsid w:val="57577E31"/>
     <w:multiLevelType w:val="hybridMultilevel"/>
     <w:tmpl w:val="06F2B9F8"/>
@@ -6430,7 +6714,7 @@
       </w:pPr>
     </w:lvl>
   </w:abstractNum>
-  <w:abstractNum w:abstractNumId="18">
+  <w:abstractNum w:abstractNumId="20">
     <w:nsid w:val="5AE543A6"/>
     <w:multiLevelType w:val="hybridMultilevel"/>
     <w:tmpl w:val="FD0A1166"/>
@@ -6519,7 +6803,7 @@
       </w:pPr>
     </w:lvl>
   </w:abstractNum>
-  <w:abstractNum w:abstractNumId="19">
+  <w:abstractNum w:abstractNumId="21">
     <w:nsid w:val="5CD06912"/>
     <w:multiLevelType w:val="hybridMultilevel"/>
     <w:tmpl w:val="60FC116E"/>
@@ -6605,7 +6889,7 @@
       </w:pPr>
     </w:lvl>
   </w:abstractNum>
-  <w:abstractNum w:abstractNumId="20">
+  <w:abstractNum w:abstractNumId="22">
     <w:nsid w:val="5D0A22A4"/>
     <w:multiLevelType w:val="hybridMultilevel"/>
     <w:tmpl w:val="48567B70"/>
@@ -6691,7 +6975,7 @@
       </w:pPr>
     </w:lvl>
   </w:abstractNum>
-  <w:abstractNum w:abstractNumId="21">
+  <w:abstractNum w:abstractNumId="23">
     <w:nsid w:val="5DF955B0"/>
     <w:multiLevelType w:val="hybridMultilevel"/>
     <w:tmpl w:val="E138BE10"/>
@@ -6777,7 +7061,7 @@
       </w:pPr>
     </w:lvl>
   </w:abstractNum>
-  <w:abstractNum w:abstractNumId="22">
+  <w:abstractNum w:abstractNumId="24">
     <w:nsid w:val="619D1B15"/>
     <w:multiLevelType w:val="hybridMultilevel"/>
     <w:tmpl w:val="42ECDA9A"/>
@@ -6890,10 +7174,10 @@
       </w:rPr>
     </w:lvl>
   </w:abstractNum>
-  <w:abstractNum w:abstractNumId="23">
+  <w:abstractNum w:abstractNumId="25">
     <w:nsid w:val="66801414"/>
     <w:multiLevelType w:val="hybridMultilevel"/>
-    <w:tmpl w:val="D5A6E124"/>
+    <w:tmpl w:val="1D7EC8B4"/>
     <w:lvl w:ilvl="0" w:tplc="C052A8A2">
       <w:start w:val="1"/>
       <w:numFmt w:val="decimal"/>
@@ -6915,7 +7199,7 @@
         <w:ind w:left="1440" w:hanging="360"/>
       </w:pPr>
     </w:lvl>
-    <w:lvl w:ilvl="2" w:tplc="0409001B" w:tentative="1">
+    <w:lvl w:ilvl="2" w:tplc="0409001B">
       <w:start w:val="1"/>
       <w:numFmt w:val="lowerRoman"/>
       <w:lvlText w:val="%3."/>
@@ -6979,7 +7263,7 @@
       </w:pPr>
     </w:lvl>
   </w:abstractNum>
-  <w:abstractNum w:abstractNumId="24">
+  <w:abstractNum w:abstractNumId="26">
     <w:nsid w:val="68BE1B7E"/>
     <w:multiLevelType w:val="hybridMultilevel"/>
     <w:tmpl w:val="B156D1BE"/>
@@ -7068,24 +7352,24 @@
       </w:pPr>
     </w:lvl>
   </w:abstractNum>
-  <w:abstractNum w:abstractNumId="25">
+  <w:abstractNum w:abstractNumId="27">
     <w:nsid w:val="6E5D3123"/>
     <w:multiLevelType w:val="hybridMultilevel"/>
-    <w:tmpl w:val="156AFD90"/>
-    <w:lvl w:ilvl="0" w:tplc="0409000F">
-      <w:start w:val="1"/>
-      <w:numFmt w:val="decimal"/>
+    <w:tmpl w:val="0720D08E"/>
+    <w:lvl w:ilvl="0" w:tplc="04090019">
+      <w:start w:val="1"/>
+      <w:numFmt w:val="lowerLetter"/>
       <w:lvlText w:val="%1."/>
       <w:lvlJc w:val="left"/>
       <w:pPr>
         <w:ind w:left="720" w:hanging="360"/>
       </w:pPr>
     </w:lvl>
-    <w:lvl w:ilvl="1" w:tplc="04090019">
-      <w:start w:val="1"/>
-      <w:numFmt w:val="lowerLetter"/>
+    <w:lvl w:ilvl="1" w:tplc="0409001B">
+      <w:start w:val="1"/>
+      <w:numFmt w:val="lowerRoman"/>
       <w:lvlText w:val="%2."/>
-      <w:lvlJc w:val="left"/>
+      <w:lvlJc w:val="right"/>
       <w:pPr>
         <w:ind w:left="1440" w:hanging="360"/>
       </w:pPr>
@@ -7154,7 +7438,7 @@
       </w:pPr>
     </w:lvl>
   </w:abstractNum>
-  <w:abstractNum w:abstractNumId="26">
+  <w:abstractNum w:abstractNumId="28">
     <w:nsid w:val="6F060BD4"/>
     <w:multiLevelType w:val="hybridMultilevel"/>
     <w:tmpl w:val="FF4491B2"/>
@@ -7240,7 +7524,7 @@
       </w:pPr>
     </w:lvl>
   </w:abstractNum>
-  <w:abstractNum w:abstractNumId="27">
+  <w:abstractNum w:abstractNumId="29">
     <w:nsid w:val="6FFF5511"/>
     <w:multiLevelType w:val="hybridMultilevel"/>
     <w:tmpl w:val="814226EA"/>
@@ -7326,7 +7610,7 @@
       </w:pPr>
     </w:lvl>
   </w:abstractNum>
-  <w:abstractNum w:abstractNumId="28">
+  <w:abstractNum w:abstractNumId="30">
     <w:nsid w:val="76666AE5"/>
     <w:multiLevelType w:val="hybridMultilevel"/>
     <w:tmpl w:val="1CE8489C"/>
@@ -7412,7 +7696,7 @@
       </w:pPr>
     </w:lvl>
   </w:abstractNum>
-  <w:abstractNum w:abstractNumId="29">
+  <w:abstractNum w:abstractNumId="31">
     <w:nsid w:val="77F12EEF"/>
     <w:multiLevelType w:val="hybridMultilevel"/>
     <w:tmpl w:val="7EB2D092"/>
@@ -7525,7 +7809,7 @@
       </w:rPr>
     </w:lvl>
   </w:abstractNum>
-  <w:abstractNum w:abstractNumId="30">
+  <w:abstractNum w:abstractNumId="32">
     <w:nsid w:val="78535E0C"/>
     <w:multiLevelType w:val="hybridMultilevel"/>
     <w:tmpl w:val="C3E84486"/>
@@ -7615,16 +7899,16 @@
     </w:lvl>
   </w:abstractNum>
   <w:num w:numId="1">
+    <w:abstractNumId w:val="31"/>
+  </w:num>
+  <w:num w:numId="2">
+    <w:abstractNumId w:val="28"/>
+  </w:num>
+  <w:num w:numId="3">
     <w:abstractNumId w:val="29"/>
   </w:num>
-  <w:num w:numId="2">
-    <w:abstractNumId w:val="26"/>
-  </w:num>
-  <w:num w:numId="3">
-    <w:abstractNumId w:val="27"/>
-  </w:num>
   <w:num w:numId="4">
-    <w:abstractNumId w:val="22"/>
+    <w:abstractNumId w:val="24"/>
   </w:num>
   <w:num w:numId="5">
     <w:abstractNumId w:val="1"/>
@@ -7633,79 +7917,85 @@
     <w:abstractNumId w:val="2"/>
   </w:num>
   <w:num w:numId="7">
-    <w:abstractNumId w:val="25"/>
+    <w:abstractNumId w:val="27"/>
   </w:num>
   <w:num w:numId="8">
-    <w:abstractNumId w:val="18"/>
+    <w:abstractNumId w:val="20"/>
   </w:num>
   <w:num w:numId="9">
-    <w:abstractNumId w:val="17"/>
+    <w:abstractNumId w:val="19"/>
   </w:num>
   <w:num w:numId="10">
-    <w:abstractNumId w:val="13"/>
+    <w:abstractNumId w:val="15"/>
   </w:num>
   <w:num w:numId="11">
     <w:abstractNumId w:val="0"/>
   </w:num>
   <w:num w:numId="12">
-    <w:abstractNumId w:val="20"/>
+    <w:abstractNumId w:val="22"/>
   </w:num>
   <w:num w:numId="13">
-    <w:abstractNumId w:val="15"/>
+    <w:abstractNumId w:val="17"/>
   </w:num>
   <w:num w:numId="14">
-    <w:abstractNumId w:val="10"/>
+    <w:abstractNumId w:val="12"/>
   </w:num>
   <w:num w:numId="15">
-    <w:abstractNumId w:val="21"/>
+    <w:abstractNumId w:val="23"/>
   </w:num>
   <w:num w:numId="16">
     <w:abstractNumId w:val="3"/>
   </w:num>
   <w:num w:numId="17">
-    <w:abstractNumId w:val="8"/>
+    <w:abstractNumId w:val="10"/>
   </w:num>
   <w:num w:numId="18">
-    <w:abstractNumId w:val="12"/>
+    <w:abstractNumId w:val="14"/>
   </w:num>
   <w:num w:numId="19">
-    <w:abstractNumId w:val="23"/>
+    <w:abstractNumId w:val="25"/>
   </w:num>
   <w:num w:numId="20">
+    <w:abstractNumId w:val="13"/>
+  </w:num>
+  <w:num w:numId="21">
+    <w:abstractNumId w:val="9"/>
+  </w:num>
+  <w:num w:numId="22">
+    <w:abstractNumId w:val="21"/>
+  </w:num>
+  <w:num w:numId="23">
+    <w:abstractNumId w:val="16"/>
+  </w:num>
+  <w:num w:numId="24">
     <w:abstractNumId w:val="11"/>
   </w:num>
-  <w:num w:numId="21">
+  <w:num w:numId="25">
+    <w:abstractNumId w:val="30"/>
+  </w:num>
+  <w:num w:numId="26">
+    <w:abstractNumId w:val="18"/>
+  </w:num>
+  <w:num w:numId="27">
+    <w:abstractNumId w:val="5"/>
+  </w:num>
+  <w:num w:numId="28">
+    <w:abstractNumId w:val="6"/>
+  </w:num>
+  <w:num w:numId="29">
+    <w:abstractNumId w:val="32"/>
+  </w:num>
+  <w:num w:numId="30">
+    <w:abstractNumId w:val="26"/>
+  </w:num>
+  <w:num w:numId="31">
     <w:abstractNumId w:val="7"/>
   </w:num>
-  <w:num w:numId="22">
-    <w:abstractNumId w:val="19"/>
-  </w:num>
-  <w:num w:numId="23">
-    <w:abstractNumId w:val="14"/>
-  </w:num>
-  <w:num w:numId="24">
-    <w:abstractNumId w:val="9"/>
-  </w:num>
-  <w:num w:numId="25">
-    <w:abstractNumId w:val="28"/>
-  </w:num>
-  <w:num w:numId="26">
-    <w:abstractNumId w:val="16"/>
-  </w:num>
-  <w:num w:numId="27">
+  <w:num w:numId="32">
     <w:abstractNumId w:val="4"/>
   </w:num>
-  <w:num w:numId="28">
-    <w:abstractNumId w:val="5"/>
-  </w:num>
-  <w:num w:numId="29">
-    <w:abstractNumId w:val="30"/>
-  </w:num>
-  <w:num w:numId="30">
-    <w:abstractNumId w:val="24"/>
-  </w:num>
-  <w:num w:numId="31">
-    <w:abstractNumId w:val="6"/>
+  <w:num w:numId="33">
+    <w:abstractNumId w:val="8"/>
   </w:num>
 </w:numbering>
 </file>

</xml_diff>